<commit_message>
Added comments from Pieter P.
Added comments from Pieter P.
</commit_message>
<xml_diff>
--- a/Telematics_card_on_LuvitRED_v002int.docx
+++ b/Telematics_card_on_LuvitRED_v002int.docx
@@ -193,7 +193,7 @@
                           <w:sz w:val="36"/>
                           <w:szCs w:val="36"/>
                         </w:rPr>
-                        <w:instrText xml:space="preserve"> CREATEDATE  \@ "d-MMM-yy"  \* MERGEFORMAT </w:instrText>
+                        <w:instrText xml:space="preserve"> DATE  \@ "d-MMM-yy"  \* MERGEFORMAT </w:instrText>
                       </w:r>
                       <w:r>
                         <w:rPr>
@@ -212,7 +212,7 @@
                           <w:sz w:val="36"/>
                           <w:szCs w:val="36"/>
                         </w:rPr>
-                        <w:t>15-Sep-15</w:t>
+                        <w:t>16-Sep-15</w:t>
                       </w:r>
                       <w:r>
                         <w:rPr>
@@ -415,7 +415,7 @@
             <w:fldChar w:fldCharType="begin"/>
           </w:r>
           <w:r>
-            <w:instrText xml:space="preserve"> PAGEREF _Toc430096119 \h </w:instrText>
+            <w:instrText xml:space="preserve"> PAGEREF _Toc430168849 \h </w:instrText>
           </w:r>
           <w:r>
             <w:fldChar w:fldCharType="separate"/>
@@ -463,7 +463,7 @@
             <w:fldChar w:fldCharType="begin"/>
           </w:r>
           <w:r>
-            <w:instrText xml:space="preserve"> PAGEREF _Toc430096120 \h </w:instrText>
+            <w:instrText xml:space="preserve"> PAGEREF _Toc430168850 \h </w:instrText>
           </w:r>
           <w:r>
             <w:fldChar w:fldCharType="separate"/>
@@ -511,7 +511,7 @@
             <w:fldChar w:fldCharType="begin"/>
           </w:r>
           <w:r>
-            <w:instrText xml:space="preserve"> PAGEREF _Toc430096121 \h </w:instrText>
+            <w:instrText xml:space="preserve"> PAGEREF _Toc430168851 \h </w:instrText>
           </w:r>
           <w:r>
             <w:fldChar w:fldCharType="separate"/>
@@ -553,7 +553,7 @@
             <w:fldChar w:fldCharType="begin"/>
           </w:r>
           <w:r>
-            <w:instrText xml:space="preserve"> PAGEREF _Toc430096122 \h </w:instrText>
+            <w:instrText xml:space="preserve"> PAGEREF _Toc430168852 \h </w:instrText>
           </w:r>
           <w:r>
             <w:fldChar w:fldCharType="separate"/>
@@ -595,7 +595,7 @@
             <w:fldChar w:fldCharType="begin"/>
           </w:r>
           <w:r>
-            <w:instrText xml:space="preserve"> PAGEREF _Toc430096123 \h </w:instrText>
+            <w:instrText xml:space="preserve"> PAGEREF _Toc430168853 \h </w:instrText>
           </w:r>
           <w:r>
             <w:fldChar w:fldCharType="separate"/>
@@ -643,7 +643,7 @@
             <w:fldChar w:fldCharType="begin"/>
           </w:r>
           <w:r>
-            <w:instrText xml:space="preserve"> PAGEREF _Toc430096124 \h </w:instrText>
+            <w:instrText xml:space="preserve"> PAGEREF _Toc430168854 \h </w:instrText>
           </w:r>
           <w:r>
             <w:fldChar w:fldCharType="separate"/>
@@ -691,7 +691,7 @@
             <w:fldChar w:fldCharType="begin"/>
           </w:r>
           <w:r>
-            <w:instrText xml:space="preserve"> PAGEREF _Toc430096125 \h </w:instrText>
+            <w:instrText xml:space="preserve"> PAGEREF _Toc430168855 \h </w:instrText>
           </w:r>
           <w:r>
             <w:fldChar w:fldCharType="separate"/>
@@ -739,7 +739,7 @@
             <w:fldChar w:fldCharType="begin"/>
           </w:r>
           <w:r>
-            <w:instrText xml:space="preserve"> PAGEREF _Toc430096126 \h </w:instrText>
+            <w:instrText xml:space="preserve"> PAGEREF _Toc430168856 \h </w:instrText>
           </w:r>
           <w:r>
             <w:fldChar w:fldCharType="separate"/>
@@ -787,7 +787,7 @@
             <w:fldChar w:fldCharType="begin"/>
           </w:r>
           <w:r>
-            <w:instrText xml:space="preserve"> PAGEREF _Toc430096127 \h </w:instrText>
+            <w:instrText xml:space="preserve"> PAGEREF _Toc430168857 \h </w:instrText>
           </w:r>
           <w:r>
             <w:fldChar w:fldCharType="separate"/>
@@ -835,7 +835,7 @@
             <w:fldChar w:fldCharType="begin"/>
           </w:r>
           <w:r>
-            <w:instrText xml:space="preserve"> PAGEREF _Toc430096128 \h </w:instrText>
+            <w:instrText xml:space="preserve"> PAGEREF _Toc430168858 \h </w:instrText>
           </w:r>
           <w:r>
             <w:fldChar w:fldCharType="separate"/>
@@ -883,7 +883,7 @@
             <w:fldChar w:fldCharType="begin"/>
           </w:r>
           <w:r>
-            <w:instrText xml:space="preserve"> PAGEREF _Toc430096129 \h </w:instrText>
+            <w:instrText xml:space="preserve"> PAGEREF _Toc430168859 \h </w:instrText>
           </w:r>
           <w:r>
             <w:fldChar w:fldCharType="separate"/>
@@ -931,7 +931,7 @@
             <w:fldChar w:fldCharType="begin"/>
           </w:r>
           <w:r>
-            <w:instrText xml:space="preserve"> PAGEREF _Toc430096130 \h </w:instrText>
+            <w:instrText xml:space="preserve"> PAGEREF _Toc430168860 \h </w:instrText>
           </w:r>
           <w:r>
             <w:fldChar w:fldCharType="separate"/>
@@ -973,7 +973,7 @@
             <w:fldChar w:fldCharType="begin"/>
           </w:r>
           <w:r>
-            <w:instrText xml:space="preserve"> PAGEREF _Toc430096131 \h </w:instrText>
+            <w:instrText xml:space="preserve"> PAGEREF _Toc430168861 \h </w:instrText>
           </w:r>
           <w:r>
             <w:fldChar w:fldCharType="separate"/>
@@ -1021,7 +1021,7 @@
             <w:fldChar w:fldCharType="begin"/>
           </w:r>
           <w:r>
-            <w:instrText xml:space="preserve"> PAGEREF _Toc430096132 \h </w:instrText>
+            <w:instrText xml:space="preserve"> PAGEREF _Toc430168862 \h </w:instrText>
           </w:r>
           <w:r>
             <w:fldChar w:fldCharType="separate"/>
@@ -1069,7 +1069,7 @@
             <w:fldChar w:fldCharType="begin"/>
           </w:r>
           <w:r>
-            <w:instrText xml:space="preserve"> PAGEREF _Toc430096133 \h </w:instrText>
+            <w:instrText xml:space="preserve"> PAGEREF _Toc430168863 \h </w:instrText>
           </w:r>
           <w:r>
             <w:fldChar w:fldCharType="separate"/>
@@ -1181,7 +1181,7 @@
         <w:ind w:left="432" w:hanging="432"/>
       </w:pPr>
       <w:bookmarkStart w:id="1" w:name="_Toc429397644"/>
-      <w:bookmarkStart w:id="2" w:name="_Toc430096119"/>
+      <w:bookmarkStart w:id="2" w:name="_Toc430168849"/>
       <w:r>
         <w:lastRenderedPageBreak/>
         <w:t>Introduction</w:t>
@@ -1565,7 +1565,7 @@
       </w:pPr>
       <w:bookmarkStart w:id="4" w:name="_Ref424543360"/>
       <w:bookmarkStart w:id="5" w:name="_Toc429397645"/>
-      <w:bookmarkStart w:id="6" w:name="_Toc430096120"/>
+      <w:bookmarkStart w:id="6" w:name="_Toc430168850"/>
       <w:r>
         <w:lastRenderedPageBreak/>
         <w:t>Using the RS232 interface from the front panel</w:t>
@@ -2418,7 +2418,7 @@
       </w:pPr>
       <w:bookmarkStart w:id="9" w:name="_Toc426357725"/>
       <w:bookmarkStart w:id="10" w:name="_Toc429397646"/>
-      <w:bookmarkStart w:id="11" w:name="_Toc430096121"/>
+      <w:bookmarkStart w:id="11" w:name="_Toc430168851"/>
       <w:r>
         <w:lastRenderedPageBreak/>
         <w:t>Modifying the configuration under the Advanced Editor.</w:t>
@@ -2514,7 +2514,7 @@
       <w:bookmarkStart w:id="12" w:name="_Ref425762821"/>
       <w:bookmarkStart w:id="13" w:name="_Toc426357727"/>
       <w:bookmarkStart w:id="14" w:name="_Toc429397647"/>
-      <w:bookmarkStart w:id="15" w:name="_Toc430096122"/>
+      <w:bookmarkStart w:id="15" w:name="_Toc430168852"/>
       <w:r>
         <w:t>Verifying if firewall hole is openned by LuvitRED</w:t>
       </w:r>
@@ -2718,7 +2718,7 @@
       </w:pPr>
       <w:bookmarkStart w:id="16" w:name="_Toc426357728"/>
       <w:bookmarkStart w:id="17" w:name="_Toc429397648"/>
-      <w:bookmarkStart w:id="18" w:name="_Toc430096123"/>
+      <w:bookmarkStart w:id="18" w:name="_Toc430168853"/>
       <w:r>
         <w:lastRenderedPageBreak/>
         <w:t>Inactivity timeout on the TCP node.</w:t>
@@ -2832,7 +2832,7 @@
         <w:ind w:left="432" w:hanging="432"/>
       </w:pPr>
       <w:bookmarkStart w:id="19" w:name="_Toc429397649"/>
-      <w:bookmarkStart w:id="20" w:name="_Toc430096124"/>
+      <w:bookmarkStart w:id="20" w:name="_Toc430168854"/>
       <w:r>
         <w:lastRenderedPageBreak/>
         <w:t>Using the USB ports for storage.</w:t>
@@ -3141,7 +3141,7 @@
       </w:pPr>
       <w:bookmarkStart w:id="23" w:name="_Ref427238603"/>
       <w:bookmarkStart w:id="24" w:name="_Toc429397650"/>
-      <w:bookmarkStart w:id="25" w:name="_Toc430096125"/>
+      <w:bookmarkStart w:id="25" w:name="_Toc430168855"/>
       <w:r>
         <w:t>Writing data to the mass storage device.</w:t>
       </w:r>
@@ -3754,7 +3754,7 @@
         <w:pStyle w:val="Heading2"/>
       </w:pPr>
       <w:bookmarkStart w:id="26" w:name="_Toc429397651"/>
-      <w:bookmarkStart w:id="27" w:name="_Toc430096126"/>
+      <w:bookmarkStart w:id="27" w:name="_Toc430168856"/>
       <w:r>
         <w:t>Reading data from the mass storage device.</w:t>
       </w:r>
@@ -4312,7 +4312,7 @@
         <w:ind w:left="432" w:hanging="432"/>
       </w:pPr>
       <w:bookmarkStart w:id="28" w:name="_Toc429397652"/>
-      <w:bookmarkStart w:id="29" w:name="_Toc430096127"/>
+      <w:bookmarkStart w:id="29" w:name="_Toc430168857"/>
       <w:r>
         <w:lastRenderedPageBreak/>
         <w:t>Configuring the I/O interfaces.</w:t>
@@ -4572,7 +4572,7 @@
       </w:pPr>
       <w:bookmarkStart w:id="30" w:name="_Ref427336968"/>
       <w:bookmarkStart w:id="31" w:name="_Toc429397653"/>
-      <w:bookmarkStart w:id="32" w:name="_Toc430096128"/>
+      <w:bookmarkStart w:id="32" w:name="_Toc430168858"/>
       <w:r>
         <w:lastRenderedPageBreak/>
         <w:t>Digital outputs</w:t>
@@ -5728,7 +5728,7 @@
         <w:pStyle w:val="Heading2"/>
       </w:pPr>
       <w:bookmarkStart w:id="34" w:name="_Toc429397654"/>
-      <w:bookmarkStart w:id="35" w:name="_Toc430096129"/>
+      <w:bookmarkStart w:id="35" w:name="_Toc430168859"/>
       <w:r>
         <w:t>Digital inputs</w:t>
       </w:r>
@@ -6476,7 +6476,7 @@
         <w:pStyle w:val="Heading2"/>
       </w:pPr>
       <w:bookmarkStart w:id="36" w:name="_Toc429397655"/>
-      <w:bookmarkStart w:id="37" w:name="_Toc430096130"/>
+      <w:bookmarkStart w:id="37" w:name="_Toc430168860"/>
       <w:r>
         <w:t>Analog inputs</w:t>
       </w:r>
@@ -7138,7 +7138,7 @@
         <w:pStyle w:val="Heading3"/>
       </w:pPr>
       <w:bookmarkStart w:id="38" w:name="_Toc429397656"/>
-      <w:bookmarkStart w:id="39" w:name="_Toc430096131"/>
+      <w:bookmarkStart w:id="39" w:name="_Toc430168861"/>
       <w:r>
         <w:t>Monitoring the Digital output using a GPIO query node</w:t>
       </w:r>
@@ -7487,7 +7487,7 @@
         <w:ind w:left="432" w:hanging="432"/>
       </w:pPr>
       <w:bookmarkStart w:id="40" w:name="_Toc429397657"/>
-      <w:bookmarkStart w:id="41" w:name="_Toc430096132"/>
+      <w:bookmarkStart w:id="41" w:name="_Toc430168862"/>
       <w:r>
         <w:lastRenderedPageBreak/>
         <w:t>One Wire interface</w:t>
@@ -8153,7 +8153,13 @@
     </w:p>
     <w:p>
       <w:r>
-        <w:t>We can now drop a OWS temp node into the follow and configure it as follows:</w:t>
+        <w:t>We can now d</w:t>
+      </w:r>
+      <w:r>
+        <w:t>rop a OWS temp node into the f</w:t>
+      </w:r>
+      <w:r>
+        <w:t>low and configure it as follows:</w:t>
       </w:r>
     </w:p>
     <w:p>
@@ -8475,7 +8481,7 @@
         <w:ind w:left="432" w:hanging="432"/>
       </w:pPr>
       <w:bookmarkStart w:id="44" w:name="_Toc429397658"/>
-      <w:bookmarkStart w:id="45" w:name="_Toc430096133"/>
+      <w:bookmarkStart w:id="45" w:name="_Toc430168863"/>
       <w:r>
         <w:lastRenderedPageBreak/>
         <w:t>Double SIM usage</w:t>
@@ -8597,7 +8603,27 @@
         <w:t>LuvitRED 2.3.3</w:t>
       </w:r>
       <w:r>
-        <w:t xml:space="preserve"> or newer adds a SIM switch functionality on the WAN control node. It also adds a SIM status and mode information on the WAN monitor node. These two nodes are located under the CloudGate nodes section:</w:t>
+        <w:t xml:space="preserve"> or newer adds a SIM switch functionality on the WAN control node. It also adds a SIM </w:t>
+      </w:r>
+      <w:r>
+        <w:rPr>
+          <w:b/>
+          <w:i/>
+        </w:rPr>
+        <w:t>current</w:t>
+      </w:r>
+      <w:r>
+        <w:t xml:space="preserve"> and </w:t>
+      </w:r>
+      <w:r>
+        <w:rPr>
+          <w:b/>
+          <w:i/>
+        </w:rPr>
+        <w:t>mode</w:t>
+      </w:r>
+      <w:r>
+        <w:t xml:space="preserve"> information on the WAN monitor node. These two nodes are located under the CloudGate nodes section:</w:t>
       </w:r>
     </w:p>
     <w:p>
@@ -8797,13 +8823,15 @@
         </w:numPr>
       </w:pPr>
       <w:r>
-        <w:t>Drag and drop an drop an inject node, change the payload to JSON, change its name to SIM1 and set the value of the payload to</w:t>
+        <w:t xml:space="preserve">Drag and drop </w:t>
+      </w:r>
+      <w:r>
+        <w:t>an inject node, change the payload to JSON, change its name to SIM1 and set the value of the payload to</w:t>
       </w:r>
       <w:r>
         <w:t xml:space="preserve"> </w:t>
       </w:r>
       <w:r>
-        <w:tab/>
         <w:t>{"command":"sim","switch":"sim1"}</w:t>
       </w:r>
       <w:r>
@@ -9041,7 +9069,13 @@
     </w:p>
     <w:p>
       <w:r>
-        <w:t xml:space="preserve">The WAN monitor mode also has a new input that allows for requesting the status of one of its topics (e.g. WWAN - WAN monitor has two topics, one called </w:t>
+        <w:t xml:space="preserve">The WAN monitor </w:t>
+      </w:r>
+      <w:r>
+        <w:t>node</w:t>
+      </w:r>
+      <w:r>
+        <w:t xml:space="preserve"> also has a new input that allows for requesting the status of one of its topics (e.g. WWAN - WAN monitor has two topics, one called </w:t>
       </w:r>
       <w:r>
         <w:t>WAN</w:t>
@@ -9561,7 +9595,13 @@
     </w:p>
     <w:p>
       <w:r>
-        <w:t>This output means that after selecting the second SIM card and the cellular modem being rebooted, the CLoudGate is starting to use the second SIM on the telematics card.</w:t>
+        <w:t>This output means that after selecting the second SIM card and the cellu</w:t>
+      </w:r>
+      <w:r>
+        <w:t>lar modem being rebooted, the Cl</w:t>
+      </w:r>
+      <w:r>
+        <w:t>oudGate is starting to use the second SIM on the telematics card.</w:t>
       </w:r>
     </w:p>
     <w:p>
@@ -9826,7 +9866,7 @@
             <w:noProof/>
             <w:color w:val="969696" w:themeColor="accent3"/>
           </w:rPr>
-          <w:t>2</w:t>
+          <w:t>13</w:t>
         </w:r>
         <w:r>
           <w:rPr>

</xml_diff>

<commit_message>
Added comments from Paul V. and created an Archive folder.
Added comments from Paul V. and created an Archive folder.
</commit_message>
<xml_diff>
--- a/Telematics_card_on_LuvitRED_v002int.docx
+++ b/Telematics_card_on_LuvitRED_v002int.docx
@@ -415,7 +415,7 @@
             <w:fldChar w:fldCharType="begin"/>
           </w:r>
           <w:r>
-            <w:instrText xml:space="preserve"> PAGEREF _Toc430168849 \h </w:instrText>
+            <w:instrText xml:space="preserve"> PAGEREF _Toc430179880 \h </w:instrText>
           </w:r>
           <w:r>
             <w:fldChar w:fldCharType="separate"/>
@@ -463,7 +463,7 @@
             <w:fldChar w:fldCharType="begin"/>
           </w:r>
           <w:r>
-            <w:instrText xml:space="preserve"> PAGEREF _Toc430168850 \h </w:instrText>
+            <w:instrText xml:space="preserve"> PAGEREF _Toc430179881 \h </w:instrText>
           </w:r>
           <w:r>
             <w:fldChar w:fldCharType="separate"/>
@@ -511,7 +511,7 @@
             <w:fldChar w:fldCharType="begin"/>
           </w:r>
           <w:r>
-            <w:instrText xml:space="preserve"> PAGEREF _Toc430168851 \h </w:instrText>
+            <w:instrText xml:space="preserve"> PAGEREF _Toc430179882 \h </w:instrText>
           </w:r>
           <w:r>
             <w:fldChar w:fldCharType="separate"/>
@@ -553,7 +553,7 @@
             <w:fldChar w:fldCharType="begin"/>
           </w:r>
           <w:r>
-            <w:instrText xml:space="preserve"> PAGEREF _Toc430168852 \h </w:instrText>
+            <w:instrText xml:space="preserve"> PAGEREF _Toc430179883 \h </w:instrText>
           </w:r>
           <w:r>
             <w:fldChar w:fldCharType="separate"/>
@@ -595,7 +595,7 @@
             <w:fldChar w:fldCharType="begin"/>
           </w:r>
           <w:r>
-            <w:instrText xml:space="preserve"> PAGEREF _Toc430168853 \h </w:instrText>
+            <w:instrText xml:space="preserve"> PAGEREF _Toc430179884 \h </w:instrText>
           </w:r>
           <w:r>
             <w:fldChar w:fldCharType="separate"/>
@@ -643,7 +643,7 @@
             <w:fldChar w:fldCharType="begin"/>
           </w:r>
           <w:r>
-            <w:instrText xml:space="preserve"> PAGEREF _Toc430168854 \h </w:instrText>
+            <w:instrText xml:space="preserve"> PAGEREF _Toc430179885 \h </w:instrText>
           </w:r>
           <w:r>
             <w:fldChar w:fldCharType="separate"/>
@@ -691,7 +691,7 @@
             <w:fldChar w:fldCharType="begin"/>
           </w:r>
           <w:r>
-            <w:instrText xml:space="preserve"> PAGEREF _Toc430168855 \h </w:instrText>
+            <w:instrText xml:space="preserve"> PAGEREF _Toc430179886 \h </w:instrText>
           </w:r>
           <w:r>
             <w:fldChar w:fldCharType="separate"/>
@@ -739,7 +739,7 @@
             <w:fldChar w:fldCharType="begin"/>
           </w:r>
           <w:r>
-            <w:instrText xml:space="preserve"> PAGEREF _Toc430168856 \h </w:instrText>
+            <w:instrText xml:space="preserve"> PAGEREF _Toc430179887 \h </w:instrText>
           </w:r>
           <w:r>
             <w:fldChar w:fldCharType="separate"/>
@@ -787,7 +787,7 @@
             <w:fldChar w:fldCharType="begin"/>
           </w:r>
           <w:r>
-            <w:instrText xml:space="preserve"> PAGEREF _Toc430168857 \h </w:instrText>
+            <w:instrText xml:space="preserve"> PAGEREF _Toc430179888 \h </w:instrText>
           </w:r>
           <w:r>
             <w:fldChar w:fldCharType="separate"/>
@@ -835,7 +835,7 @@
             <w:fldChar w:fldCharType="begin"/>
           </w:r>
           <w:r>
-            <w:instrText xml:space="preserve"> PAGEREF _Toc430168858 \h </w:instrText>
+            <w:instrText xml:space="preserve"> PAGEREF _Toc430179889 \h </w:instrText>
           </w:r>
           <w:r>
             <w:fldChar w:fldCharType="separate"/>
@@ -883,7 +883,7 @@
             <w:fldChar w:fldCharType="begin"/>
           </w:r>
           <w:r>
-            <w:instrText xml:space="preserve"> PAGEREF _Toc430168859 \h </w:instrText>
+            <w:instrText xml:space="preserve"> PAGEREF _Toc430179890 \h </w:instrText>
           </w:r>
           <w:r>
             <w:fldChar w:fldCharType="separate"/>
@@ -931,7 +931,7 @@
             <w:fldChar w:fldCharType="begin"/>
           </w:r>
           <w:r>
-            <w:instrText xml:space="preserve"> PAGEREF _Toc430168860 \h </w:instrText>
+            <w:instrText xml:space="preserve"> PAGEREF _Toc430179891 \h </w:instrText>
           </w:r>
           <w:r>
             <w:fldChar w:fldCharType="separate"/>
@@ -973,13 +973,13 @@
             <w:fldChar w:fldCharType="begin"/>
           </w:r>
           <w:r>
-            <w:instrText xml:space="preserve"> PAGEREF _Toc430168861 \h </w:instrText>
+            <w:instrText xml:space="preserve"> PAGEREF _Toc430179892 \h </w:instrText>
           </w:r>
           <w:r>
             <w:fldChar w:fldCharType="separate"/>
           </w:r>
           <w:r>
-            <w:t>25</w:t>
+            <w:t>26</w:t>
           </w:r>
           <w:r>
             <w:fldChar w:fldCharType="end"/>
@@ -1021,7 +1021,7 @@
             <w:fldChar w:fldCharType="begin"/>
           </w:r>
           <w:r>
-            <w:instrText xml:space="preserve"> PAGEREF _Toc430168862 \h </w:instrText>
+            <w:instrText xml:space="preserve"> PAGEREF _Toc430179893 \h </w:instrText>
           </w:r>
           <w:r>
             <w:fldChar w:fldCharType="separate"/>
@@ -1069,7 +1069,7 @@
             <w:fldChar w:fldCharType="begin"/>
           </w:r>
           <w:r>
-            <w:instrText xml:space="preserve"> PAGEREF _Toc430168863 \h </w:instrText>
+            <w:instrText xml:space="preserve"> PAGEREF _Toc430179894 \h </w:instrText>
           </w:r>
           <w:r>
             <w:fldChar w:fldCharType="separate"/>
@@ -1178,10 +1178,9 @@
     <w:p>
       <w:pPr>
         <w:pStyle w:val="Heading1"/>
-        <w:ind w:left="432" w:hanging="432"/>
       </w:pPr>
       <w:bookmarkStart w:id="1" w:name="_Toc429397644"/>
-      <w:bookmarkStart w:id="2" w:name="_Toc430168849"/>
+      <w:bookmarkStart w:id="2" w:name="_Toc430179880"/>
       <w:r>
         <w:lastRenderedPageBreak/>
         <w:t>Introduction</w:t>
@@ -1449,7 +1448,10 @@
         </w:numPr>
       </w:pPr>
       <w:r>
-        <w:t>2 of the digital outputs of the I/O expander are used for the CAN BUS protocol on the CAN I/O expander.</w:t>
+        <w:t>Two</w:t>
+      </w:r>
+      <w:r>
+        <w:t xml:space="preserve"> of the digital outputs of the I/O expander are used for the CAN BUS protocol on the CAN I/O expander.</w:t>
       </w:r>
     </w:p>
     <w:p>
@@ -1561,11 +1563,10 @@
     <w:p>
       <w:pPr>
         <w:pStyle w:val="Heading1"/>
-        <w:ind w:left="432" w:hanging="432"/>
       </w:pPr>
       <w:bookmarkStart w:id="4" w:name="_Ref424543360"/>
       <w:bookmarkStart w:id="5" w:name="_Toc429397645"/>
-      <w:bookmarkStart w:id="6" w:name="_Toc430168850"/>
+      <w:bookmarkStart w:id="6" w:name="_Toc430179881"/>
       <w:r>
         <w:lastRenderedPageBreak/>
         <w:t>Using the RS232 interface from the front panel</w:t>
@@ -1579,7 +1580,10 @@
     </w:p>
     <w:p>
       <w:r>
-        <w:t>Go to the "Plugin" tab, under it one will find a sub-tab called "Serial and GPS settings" or "LuvitRED" (The name depends on the LuvitRED version being used):</w:t>
+        <w:t xml:space="preserve">Go to the "Plugin" tab and then to the </w:t>
+      </w:r>
+      <w:r>
+        <w:t>sub-tab called "Serial and GPS settings" or "LuvitRED" (The name depends on the LuvitRED version being used):</w:t>
       </w:r>
     </w:p>
     <w:p>
@@ -2073,7 +2077,13 @@
     </w:p>
     <w:p>
       <w:r>
-        <w:t>On both configurations, one can find the configuration of the serial interface (</w:t>
+        <w:t xml:space="preserve">On both configurations, the configuration of the serial interface </w:t>
+      </w:r>
+      <w:r>
+        <w:t xml:space="preserve">can be found </w:t>
+      </w:r>
+      <w:r>
+        <w:t>(</w:t>
       </w:r>
       <w:r>
         <w:rPr>
@@ -2193,7 +2203,10 @@
         <w:t>8889</w:t>
       </w:r>
       <w:r>
-        <w:t>, but it can be changed by the customer at any moment.</w:t>
+        <w:t xml:space="preserve">, but it can be changed </w:t>
+      </w:r>
+      <w:r>
+        <w:t>at any moment.</w:t>
       </w:r>
     </w:p>
     <w:p>
@@ -2277,63 +2290,31 @@
       </w:r>
     </w:p>
     <w:p>
-      <w:pPr>
-        <w:rPr>
-          <w:color w:val="FF0000"/>
-        </w:rPr>
-      </w:pPr>
       <w:r>
         <w:rPr>
           <w:b/>
-          <w:color w:val="FF0000"/>
-        </w:rPr>
-        <w:t>NOTE:</w:t>
-      </w:r>
-      <w:r>
-        <w:rPr>
-          <w:color w:val="FF0000"/>
-        </w:rPr>
-        <w:t xml:space="preserve"> Recent versions of LuvitRED already open a firewall hole to allow remote access from the WAN interface. This can be verified only under the advanced editor, not on the basic interface (see section </w:t>
-      </w:r>
-      <w:r>
-        <w:rPr>
-          <w:color w:val="FF0000"/>
-        </w:rPr>
-        <w:fldChar w:fldCharType="begin"/>
-      </w:r>
-      <w:r>
-        <w:rPr>
-          <w:color w:val="FF0000"/>
-        </w:rPr>
-        <w:instrText xml:space="preserve"> REF _Ref425762821 \n \h </w:instrText>
-      </w:r>
-      <w:r>
-        <w:rPr>
-          <w:color w:val="FF0000"/>
-        </w:rPr>
-      </w:r>
-      <w:r>
-        <w:rPr>
-          <w:color w:val="FF0000"/>
-        </w:rPr>
-        <w:fldChar w:fldCharType="separate"/>
-      </w:r>
-      <w:r>
-        <w:rPr>
-          <w:color w:val="FF0000"/>
-        </w:rPr>
-        <w:t>2.1.1</w:t>
-      </w:r>
-      <w:r>
-        <w:rPr>
-          <w:color w:val="FF0000"/>
-        </w:rPr>
-        <w:fldChar w:fldCharType="end"/>
-      </w:r>
-      <w:r>
-        <w:rPr>
-          <w:color w:val="FF0000"/>
-        </w:rPr>
+          <w:u w:val="single"/>
+        </w:rPr>
+        <w:t>NOTE</w:t>
+      </w:r>
+      <w:r>
+        <w:rPr>
+          <w:b/>
+        </w:rPr>
+        <w:t>:</w:t>
+      </w:r>
+      <w:r>
+        <w:t xml:space="preserve"> </w:t>
+      </w:r>
+      <w:r>
+        <w:t xml:space="preserve">Recent versions of LuvitRED already open a firewall hole to allow remote access from the WAN interface. This can be verified only under the advanced editor, not on the basic interface (see section </w:t>
+      </w:r>
+      <w:fldSimple w:instr=" REF _Ref425762821 \n \h  \* MERGEFORMAT ">
+        <w:r>
+          <w:t>2.1.1</w:t>
+        </w:r>
+      </w:fldSimple>
+      <w:r>
         <w:t>).</w:t>
       </w:r>
     </w:p>
@@ -2418,7 +2399,7 @@
       </w:pPr>
       <w:bookmarkStart w:id="9" w:name="_Toc426357725"/>
       <w:bookmarkStart w:id="10" w:name="_Toc429397646"/>
-      <w:bookmarkStart w:id="11" w:name="_Toc430168851"/>
+      <w:bookmarkStart w:id="11" w:name="_Toc430179882"/>
       <w:r>
         <w:lastRenderedPageBreak/>
         <w:t>Modifying the configuration under the Advanced Editor.</w:t>
@@ -2514,7 +2495,7 @@
       <w:bookmarkStart w:id="12" w:name="_Ref425762821"/>
       <w:bookmarkStart w:id="13" w:name="_Toc426357727"/>
       <w:bookmarkStart w:id="14" w:name="_Toc429397647"/>
-      <w:bookmarkStart w:id="15" w:name="_Toc430168852"/>
+      <w:bookmarkStart w:id="15" w:name="_Toc430179883"/>
       <w:r>
         <w:t>Verifying if firewall hole is openned by LuvitRED</w:t>
       </w:r>
@@ -2524,6 +2505,13 @@
       <w:bookmarkEnd w:id="15"/>
     </w:p>
     <w:p>
+      <w:pPr>
+        <w:pStyle w:val="ListParagraph"/>
+        <w:numPr>
+          <w:ilvl w:val="0"/>
+          <w:numId w:val="23"/>
+        </w:numPr>
+      </w:pPr>
       <w:r>
         <w:t xml:space="preserve">Double click on the </w:t>
       </w:r>
@@ -2615,17 +2603,19 @@
     </w:p>
     <w:p>
       <w:pPr>
-        <w:rPr>
-          <w:noProof/>
-        </w:rPr>
-      </w:pPr>
-      <w:r>
-        <w:t>One can access the "Endpoint" configuration by clicking on the pencil icon:</w:t>
-      </w:r>
-      <w:r>
-        <w:rPr>
-          <w:noProof/>
-        </w:rPr>
+        <w:pStyle w:val="ListParagraph"/>
+        <w:numPr>
+          <w:ilvl w:val="0"/>
+          <w:numId w:val="23"/>
+        </w:numPr>
+      </w:pPr>
+      <w:r>
+        <w:t>A</w:t>
+      </w:r>
+      <w:r>
+        <w:t>ccess the "Endpoint" configuration by clicking on the pencil icon:</w:t>
+      </w:r>
+      <w:r>
         <w:t xml:space="preserve"> </w:t>
       </w:r>
     </w:p>
@@ -2709,7 +2699,16 @@
     </w:p>
     <w:p>
       <w:r>
-        <w:t>Check if the configuration item called "Automatically open a hole in firewall?" is checked or modify it according to the needs of the configuration.</w:t>
+        <w:tab/>
+      </w:r>
+      <w:r>
+        <w:t xml:space="preserve">Check if the configuration item called "Automatically open a hole in firewall?" is </w:t>
+      </w:r>
+      <w:r>
+        <w:tab/>
+      </w:r>
+      <w:r>
+        <w:t>checked or modify it according to the needs of the configuration.</w:t>
       </w:r>
     </w:p>
     <w:p>
@@ -2718,7 +2717,7 @@
       </w:pPr>
       <w:bookmarkStart w:id="16" w:name="_Toc426357728"/>
       <w:bookmarkStart w:id="17" w:name="_Toc429397648"/>
-      <w:bookmarkStart w:id="18" w:name="_Toc430168853"/>
+      <w:bookmarkStart w:id="18" w:name="_Toc430179884"/>
       <w:r>
         <w:lastRenderedPageBreak/>
         <w:t>Inactivity timeout on the TCP node.</w:t>
@@ -2829,10 +2828,9 @@
     <w:p>
       <w:pPr>
         <w:pStyle w:val="Heading1"/>
-        <w:ind w:left="432" w:hanging="432"/>
       </w:pPr>
       <w:bookmarkStart w:id="19" w:name="_Toc429397649"/>
-      <w:bookmarkStart w:id="20" w:name="_Toc430168854"/>
+      <w:bookmarkStart w:id="20" w:name="_Toc430179885"/>
       <w:r>
         <w:lastRenderedPageBreak/>
         <w:t>Using the USB ports for storage.</w:t>
@@ -2973,7 +2971,16 @@
         <w:fldChar w:fldCharType="end"/>
       </w:r>
       <w:r>
-        <w:t>, one can see two drives mounted on the system, sda1 and sdb1. The sda1 drive is connected to the USB Type A interface while the sdb1 drive is connected on the USB OTG interface using a micro-USB to USB adapter.</w:t>
+        <w:t xml:space="preserve">, two </w:t>
+      </w:r>
+      <w:r>
+        <w:t xml:space="preserve">mounted </w:t>
+      </w:r>
+      <w:r>
+        <w:t xml:space="preserve">drives are shown </w:t>
+      </w:r>
+      <w:r>
+        <w:t>on the system, sda1 and sdb1. The sda1 drive is connected to the USB Type A interface while the sdb1 drive is connected on the USB OTG interface using a micro-USB to USB adapter.</w:t>
       </w:r>
     </w:p>
     <w:p>
@@ -3141,7 +3148,7 @@
       </w:pPr>
       <w:bookmarkStart w:id="23" w:name="_Ref427238603"/>
       <w:bookmarkStart w:id="24" w:name="_Toc429397650"/>
-      <w:bookmarkStart w:id="25" w:name="_Toc430168855"/>
+      <w:bookmarkStart w:id="25" w:name="_Toc430179886"/>
       <w:r>
         <w:t>Writing data to the mass storage device.</w:t>
       </w:r>
@@ -3150,6 +3157,13 @@
       <w:bookmarkEnd w:id="25"/>
     </w:p>
     <w:p>
+      <w:pPr>
+        <w:pStyle w:val="ListParagraph"/>
+        <w:numPr>
+          <w:ilvl w:val="0"/>
+          <w:numId w:val="24"/>
+        </w:numPr>
+      </w:pPr>
       <w:r>
         <w:t xml:space="preserve">Let's say we want to write a file to the </w:t>
       </w:r>
@@ -3242,6 +3256,13 @@
     <w:p/>
     <w:p/>
     <w:p>
+      <w:pPr>
+        <w:pStyle w:val="ListParagraph"/>
+        <w:numPr>
+          <w:ilvl w:val="0"/>
+          <w:numId w:val="24"/>
+        </w:numPr>
+      </w:pPr>
       <w:r>
         <w:lastRenderedPageBreak/>
         <w:t>We can drop a file out node:</w:t>
@@ -3323,39 +3344,15 @@
       </w:r>
     </w:p>
     <w:p>
-      <w:r>
-        <w:t>Configure the file out node like this:</w:t>
-      </w:r>
-    </w:p>
-    <w:p>
       <w:pPr>
         <w:pStyle w:val="ListParagraph"/>
         <w:numPr>
           <w:ilvl w:val="0"/>
-          <w:numId w:val="10"/>
+          <w:numId w:val="24"/>
         </w:numPr>
       </w:pPr>
       <w:r>
-        <w:t xml:space="preserve">Add the filename to write using the full location: </w:t>
-      </w:r>
-      <w:r>
-        <w:rPr>
-          <w:b/>
-          <w:i/>
-        </w:rPr>
-        <w:t>/mnt/sda1/file.txt</w:t>
-      </w:r>
-    </w:p>
-    <w:p>
-      <w:pPr>
-        <w:pStyle w:val="ListParagraph"/>
-        <w:numPr>
-          <w:ilvl w:val="0"/>
-          <w:numId w:val="10"/>
-        </w:numPr>
-      </w:pPr>
-      <w:r>
-        <w:t>Choose an action for the node (append to file in our case), there are three actions available:</w:t>
+        <w:t>Configure the file out node like this:</w:t>
       </w:r>
     </w:p>
     <w:p>
@@ -3363,11 +3360,18 @@
         <w:pStyle w:val="ListParagraph"/>
         <w:numPr>
           <w:ilvl w:val="1"/>
-          <w:numId w:val="10"/>
+          <w:numId w:val="24"/>
         </w:numPr>
       </w:pPr>
       <w:r>
-        <w:t>append to file</w:t>
+        <w:t xml:space="preserve">Add the filename to write using the full location: </w:t>
+      </w:r>
+      <w:r>
+        <w:rPr>
+          <w:b/>
+          <w:i/>
+        </w:rPr>
+        <w:t>/mnt/sda1/file.txt</w:t>
       </w:r>
     </w:p>
     <w:p>
@@ -3375,11 +3379,47 @@
         <w:pStyle w:val="ListParagraph"/>
         <w:numPr>
           <w:ilvl w:val="1"/>
+          <w:numId w:val="24"/>
+        </w:numPr>
+      </w:pPr>
+      <w:r>
+        <w:t>Choose an action for the node (append to file in our case), there are three actions available:</w:t>
+      </w:r>
+    </w:p>
+    <w:p>
+      <w:pPr>
+        <w:pStyle w:val="ListParagraph"/>
+        <w:numPr>
+          <w:ilvl w:val="2"/>
           <w:numId w:val="10"/>
         </w:numPr>
       </w:pPr>
       <w:r>
+        <w:t>append to file</w:t>
+      </w:r>
+    </w:p>
+    <w:p>
+      <w:pPr>
+        <w:pStyle w:val="ListParagraph"/>
+        <w:numPr>
+          <w:ilvl w:val="2"/>
+          <w:numId w:val="10"/>
+        </w:numPr>
+      </w:pPr>
+      <w:r>
         <w:t>overwrite file</w:t>
+      </w:r>
+    </w:p>
+    <w:p>
+      <w:pPr>
+        <w:pStyle w:val="ListParagraph"/>
+        <w:numPr>
+          <w:ilvl w:val="2"/>
+          <w:numId w:val="10"/>
+        </w:numPr>
+      </w:pPr>
+      <w:r>
+        <w:t>delete file</w:t>
       </w:r>
     </w:p>
     <w:p>
@@ -3387,41 +3427,29 @@
         <w:pStyle w:val="ListParagraph"/>
         <w:numPr>
           <w:ilvl w:val="1"/>
-          <w:numId w:val="10"/>
+          <w:numId w:val="24"/>
         </w:numPr>
       </w:pPr>
       <w:r>
-        <w:t>delete file</w:t>
+        <w:t xml:space="preserve">Choose if you want to add a </w:t>
+      </w:r>
+      <w:r>
+        <w:rPr>
+          <w:b/>
+          <w:i/>
+        </w:rPr>
+        <w:t>newline</w:t>
+      </w:r>
+      <w:r>
+        <w:t xml:space="preserve"> character at the end of every line written to the file.</w:t>
       </w:r>
     </w:p>
     <w:p>
       <w:pPr>
         <w:pStyle w:val="ListParagraph"/>
         <w:numPr>
-          <w:ilvl w:val="0"/>
-          <w:numId w:val="10"/>
-        </w:numPr>
-      </w:pPr>
-      <w:r>
-        <w:t xml:space="preserve">Choose if you want to add a </w:t>
-      </w:r>
-      <w:r>
-        <w:rPr>
-          <w:b/>
-          <w:i/>
-        </w:rPr>
-        <w:t>newline</w:t>
-      </w:r>
-      <w:r>
-        <w:t xml:space="preserve"> character at the end of every line written to the file.</w:t>
-      </w:r>
-    </w:p>
-    <w:p>
-      <w:pPr>
-        <w:pStyle w:val="ListParagraph"/>
-        <w:numPr>
-          <w:ilvl w:val="0"/>
-          <w:numId w:val="10"/>
+          <w:ilvl w:val="1"/>
+          <w:numId w:val="24"/>
         </w:numPr>
       </w:pPr>
       <w:r>
@@ -3504,8 +3532,18 @@
       </w:r>
     </w:p>
     <w:p>
-      <w:r>
-        <w:t>Now, let's drop an inject node to send some data to the file out node. In this case the Inject node is configure to send a string "write test" every time we press the inject button:</w:t>
+      <w:pPr>
+        <w:pStyle w:val="ListParagraph"/>
+        <w:numPr>
+          <w:ilvl w:val="0"/>
+          <w:numId w:val="24"/>
+        </w:numPr>
+      </w:pPr>
+      <w:r>
+        <w:t>L</w:t>
+      </w:r>
+      <w:r>
+        <w:t>et's drop an inject node to send some data to the file out node. In this case the Inject node is configure to send a string "write test" every time we press the inject button:</w:t>
       </w:r>
     </w:p>
     <w:p>
@@ -3585,8 +3623,18 @@
       </w:r>
     </w:p>
     <w:p>
-      <w:r>
-        <w:t>Now, connect both nodes together the following way:</w:t>
+      <w:pPr>
+        <w:pStyle w:val="ListParagraph"/>
+        <w:numPr>
+          <w:ilvl w:val="0"/>
+          <w:numId w:val="24"/>
+        </w:numPr>
+      </w:pPr>
+      <w:r>
+        <w:t>C</w:t>
+      </w:r>
+      <w:r>
+        <w:t>onnect both nodes together the following way:</w:t>
       </w:r>
     </w:p>
     <w:p>
@@ -3665,6 +3713,13 @@
       </w:r>
     </w:p>
     <w:p>
+      <w:pPr>
+        <w:pStyle w:val="ListParagraph"/>
+        <w:numPr>
+          <w:ilvl w:val="0"/>
+          <w:numId w:val="24"/>
+        </w:numPr>
+      </w:pPr>
       <w:r>
         <w:t>Deploy the configuration.</w:t>
       </w:r>
@@ -3754,7 +3809,7 @@
         <w:pStyle w:val="Heading2"/>
       </w:pPr>
       <w:bookmarkStart w:id="26" w:name="_Toc429397651"/>
-      <w:bookmarkStart w:id="27" w:name="_Toc430168856"/>
+      <w:bookmarkStart w:id="27" w:name="_Toc430179887"/>
       <w:r>
         <w:t>Reading data from the mass storage device.</w:t>
       </w:r>
@@ -3795,6 +3850,13 @@
       </w:r>
     </w:p>
     <w:p>
+      <w:pPr>
+        <w:pStyle w:val="ListParagraph"/>
+        <w:numPr>
+          <w:ilvl w:val="0"/>
+          <w:numId w:val="26"/>
+        </w:numPr>
+      </w:pPr>
       <w:r>
         <w:t xml:space="preserve">For reading the </w:t>
       </w:r>
@@ -3886,40 +3948,16 @@
     </w:p>
     <w:p/>
     <w:p>
-      <w:r>
-        <w:lastRenderedPageBreak/>
-        <w:t>Configure the file in node like this:</w:t>
-      </w:r>
-    </w:p>
-    <w:p>
       <w:pPr>
         <w:pStyle w:val="ListParagraph"/>
         <w:numPr>
           <w:ilvl w:val="0"/>
-          <w:numId w:val="11"/>
+          <w:numId w:val="26"/>
         </w:numPr>
       </w:pPr>
       <w:r>
-        <w:t xml:space="preserve">Add the filename to read using the full location: </w:t>
-      </w:r>
-      <w:r>
-        <w:rPr>
-          <w:b/>
-          <w:i/>
-        </w:rPr>
-        <w:t>/mnt/sda1/file.txt</w:t>
-      </w:r>
-    </w:p>
-    <w:p>
-      <w:pPr>
-        <w:pStyle w:val="ListParagraph"/>
-        <w:numPr>
-          <w:ilvl w:val="0"/>
-          <w:numId w:val="11"/>
-        </w:numPr>
-      </w:pPr>
-      <w:r>
-        <w:t>Choose a Read file action for the node (once per message in our ase), there are two actions available:</w:t>
+        <w:lastRenderedPageBreak/>
+        <w:t>Configure the file in node like this:</w:t>
       </w:r>
     </w:p>
     <w:p>
@@ -3931,7 +3969,14 @@
         </w:numPr>
       </w:pPr>
       <w:r>
-        <w:t>once per message</w:t>
+        <w:t xml:space="preserve">Add the filename to read using the full location: </w:t>
+      </w:r>
+      <w:r>
+        <w:rPr>
+          <w:b/>
+          <w:i/>
+        </w:rPr>
+        <w:t>/mnt/sda1/file.txt</w:t>
       </w:r>
     </w:p>
     <w:p>
@@ -3943,30 +3988,54 @@
         </w:numPr>
       </w:pPr>
       <w:r>
-        <w:t>continuosly</w:t>
+        <w:t>Choose a Read file action for the node (once per message in our ase), there are two actions available:</w:t>
       </w:r>
     </w:p>
     <w:p>
       <w:pPr>
         <w:pStyle w:val="ListParagraph"/>
         <w:numPr>
-          <w:ilvl w:val="0"/>
+          <w:ilvl w:val="2"/>
           <w:numId w:val="11"/>
         </w:numPr>
       </w:pPr>
       <w:r>
-        <w:t>Choose if you want to delete the file after a successful read (leave it blank for our example).</w:t>
+        <w:t>once per message</w:t>
       </w:r>
     </w:p>
     <w:p>
       <w:pPr>
         <w:pStyle w:val="ListParagraph"/>
         <w:numPr>
-          <w:ilvl w:val="0"/>
+          <w:ilvl w:val="2"/>
           <w:numId w:val="11"/>
         </w:numPr>
       </w:pPr>
       <w:r>
+        <w:t>continuosly</w:t>
+      </w:r>
+    </w:p>
+    <w:p>
+      <w:pPr>
+        <w:pStyle w:val="ListParagraph"/>
+        <w:numPr>
+          <w:ilvl w:val="1"/>
+          <w:numId w:val="11"/>
+        </w:numPr>
+      </w:pPr>
+      <w:r>
+        <w:t>Choose if you want to delete the file after a successful read (leave it blank for our example).</w:t>
+      </w:r>
+    </w:p>
+    <w:p>
+      <w:pPr>
+        <w:pStyle w:val="ListParagraph"/>
+        <w:numPr>
+          <w:ilvl w:val="1"/>
+          <w:numId w:val="11"/>
+        </w:numPr>
+      </w:pPr>
+      <w:r>
         <w:t>Change the node's name.</w:t>
       </w:r>
     </w:p>
@@ -3981,7 +4050,7 @@
         </w:rPr>
         <w:drawing>
           <wp:inline distT="0" distB="0" distL="0" distR="0">
-            <wp:extent cx="3448355" cy="1869098"/>
+            <wp:extent cx="2713809" cy="1470956"/>
             <wp:effectExtent l="19050" t="0" r="0" b="0"/>
             <wp:docPr id="103" name="Picture 34"/>
             <wp:cNvGraphicFramePr>
@@ -4006,7 +4075,7 @@
                   <pic:spPr bwMode="auto">
                     <a:xfrm>
                       <a:off x="0" y="0"/>
-                      <a:ext cx="3450448" cy="1870232"/>
+                      <a:ext cx="2726115" cy="1477626"/>
                     </a:xfrm>
                     <a:prstGeom prst="rect">
                       <a:avLst/>
@@ -4046,8 +4115,18 @@
       </w:r>
     </w:p>
     <w:p>
-      <w:r>
-        <w:t>Now, let's drop an inject node to trigger the file in node to read (this will be the message that the node is waiting for reading "once per message"). In this case the Inject node is configure with its default values, so no change on its configuration:</w:t>
+      <w:pPr>
+        <w:pStyle w:val="ListParagraph"/>
+        <w:numPr>
+          <w:ilvl w:val="0"/>
+          <w:numId w:val="26"/>
+        </w:numPr>
+      </w:pPr>
+      <w:r>
+        <w:t>L</w:t>
+      </w:r>
+      <w:r>
+        <w:t>et's drop an inject node to trigger the file in node to read (this will be the message that the node is waiting for reading "once per message"). In this case the Inject node is configure with its default values, so no change on its configuration:</w:t>
       </w:r>
     </w:p>
     <w:p>
@@ -4061,8 +4140,8 @@
         </w:rPr>
         <w:drawing>
           <wp:inline distT="0" distB="0" distL="0" distR="0">
-            <wp:extent cx="2870454" cy="2014136"/>
-            <wp:effectExtent l="19050" t="0" r="6096" b="0"/>
+            <wp:extent cx="2643556" cy="1854926"/>
+            <wp:effectExtent l="19050" t="0" r="4394" b="0"/>
             <wp:docPr id="104" name="Picture 37"/>
             <wp:cNvGraphicFramePr>
               <a:graphicFrameLocks xmlns:a="http://schemas.openxmlformats.org/drawingml/2006/main" noChangeAspect="1"/>
@@ -4086,7 +4165,7 @@
                   <pic:spPr bwMode="auto">
                     <a:xfrm>
                       <a:off x="0" y="0"/>
-                      <a:ext cx="2869744" cy="2013638"/>
+                      <a:ext cx="2646129" cy="1856732"/>
                     </a:xfrm>
                     <a:prstGeom prst="rect">
                       <a:avLst/>
@@ -4126,31 +4205,40 @@
       </w:r>
     </w:p>
     <w:p>
-      <w:r>
-        <w:t>Let's also drop an debug node to view the result of reading the file.</w:t>
-      </w:r>
-    </w:p>
-    <w:p/>
-    <w:p/>
-    <w:p>
-      <w:r>
-        <w:lastRenderedPageBreak/>
-        <w:t>Connect the three nodes together the following way:</w:t>
-      </w:r>
-    </w:p>
-    <w:p>
-      <w:pPr>
+      <w:pPr>
+        <w:pStyle w:val="ListParagraph"/>
         <w:keepNext/>
+        <w:numPr>
+          <w:ilvl w:val="0"/>
+          <w:numId w:val="26"/>
+        </w:numPr>
+      </w:pPr>
+      <w:r>
+        <w:t>Let's also drop an debug node</w:t>
+      </w:r>
+      <w:r>
+        <w:t xml:space="preserve"> and c</w:t>
+      </w:r>
+      <w:r>
+        <w:t>onnect the three nodes together the following way:</w:t>
+      </w:r>
+    </w:p>
+    <w:p>
+      <w:pPr>
+        <w:pStyle w:val="ListParagraph"/>
+        <w:keepNext/>
+        <w:numPr>
+          <w:ilvl w:val="0"/>
+          <w:numId w:val="0"/>
+        </w:numPr>
+        <w:ind w:left="720"/>
         <w:jc w:val="center"/>
       </w:pPr>
       <w:r>
-        <w:rPr>
-          <w:noProof/>
-        </w:rPr>
         <w:drawing>
           <wp:inline distT="0" distB="0" distL="0" distR="0">
-            <wp:extent cx="3419094" cy="473846"/>
-            <wp:effectExtent l="19050" t="0" r="0" b="0"/>
+            <wp:extent cx="3136447" cy="434674"/>
+            <wp:effectExtent l="19050" t="0" r="6803" b="0"/>
             <wp:docPr id="105" name="Picture 40"/>
             <wp:cNvGraphicFramePr>
               <a:graphicFrameLocks xmlns:a="http://schemas.openxmlformats.org/drawingml/2006/main" noChangeAspect="1"/>
@@ -4174,7 +4262,7 @@
                   <pic:spPr bwMode="auto">
                     <a:xfrm>
                       <a:off x="0" y="0"/>
-                      <a:ext cx="3443940" cy="477289"/>
+                      <a:ext cx="3161654" cy="438167"/>
                     </a:xfrm>
                     <a:prstGeom prst="rect">
                       <a:avLst/>
@@ -4214,12 +4302,20 @@
       </w:r>
     </w:p>
     <w:p>
+      <w:pPr>
+        <w:pStyle w:val="ListParagraph"/>
+        <w:numPr>
+          <w:ilvl w:val="0"/>
+          <w:numId w:val="26"/>
+        </w:numPr>
+      </w:pPr>
       <w:r>
         <w:t>Deploy the configuration.</w:t>
       </w:r>
     </w:p>
     <w:p>
       <w:r>
+        <w:lastRenderedPageBreak/>
         <w:t>After pressing the inject button next to the inject node, the debug node should print the reading made by the file in node and print the result on the debug tab:</w:t>
       </w:r>
     </w:p>
@@ -4309,10 +4405,9 @@
     <w:p>
       <w:pPr>
         <w:pStyle w:val="Heading1"/>
-        <w:ind w:left="432" w:hanging="432"/>
       </w:pPr>
       <w:bookmarkStart w:id="28" w:name="_Toc429397652"/>
-      <w:bookmarkStart w:id="29" w:name="_Toc430168857"/>
+      <w:bookmarkStart w:id="29" w:name="_Toc430179888"/>
       <w:r>
         <w:lastRenderedPageBreak/>
         <w:t>Configuring the I/O interfaces.</w:t>
@@ -4572,7 +4667,7 @@
       </w:pPr>
       <w:bookmarkStart w:id="30" w:name="_Ref427336968"/>
       <w:bookmarkStart w:id="31" w:name="_Toc429397653"/>
-      <w:bookmarkStart w:id="32" w:name="_Toc430168858"/>
+      <w:bookmarkStart w:id="32" w:name="_Toc430179889"/>
       <w:r>
         <w:lastRenderedPageBreak/>
         <w:t>Digital outputs</w:t>
@@ -4667,6 +4762,13 @@
       </w:r>
     </w:p>
     <w:p>
+      <w:pPr>
+        <w:pStyle w:val="ListParagraph"/>
+        <w:numPr>
+          <w:ilvl w:val="0"/>
+          <w:numId w:val="28"/>
+        </w:numPr>
+      </w:pPr>
       <w:r>
         <w:t>Drop a GPIO out node and configure it the following way:</w:t>
       </w:r>
@@ -4751,7 +4853,7 @@
         <w:pStyle w:val="ListParagraph"/>
         <w:numPr>
           <w:ilvl w:val="0"/>
-          <w:numId w:val="14"/>
+          <w:numId w:val="28"/>
         </w:numPr>
       </w:pPr>
       <w:r>
@@ -4849,16 +4951,16 @@
     </w:p>
     <w:p/>
     <w:p/>
-    <w:p/>
     <w:p>
       <w:pPr>
         <w:pStyle w:val="ListParagraph"/>
         <w:numPr>
           <w:ilvl w:val="0"/>
-          <w:numId w:val="14"/>
+          <w:numId w:val="28"/>
         </w:numPr>
       </w:pPr>
       <w:r>
+        <w:lastRenderedPageBreak/>
         <w:t>Then let the rest of the configuration as it is and change the name of the node</w:t>
       </w:r>
     </w:p>
@@ -4997,39 +5099,56 @@
       </w:r>
     </w:p>
     <w:p>
-      <w:r>
-        <w:t>Drop an Inject node and configure it the following way:</w:t>
-      </w:r>
-    </w:p>
-    <w:p>
       <w:pPr>
         <w:pStyle w:val="ListParagraph"/>
         <w:numPr>
           <w:ilvl w:val="0"/>
-          <w:numId w:val="16"/>
+          <w:numId w:val="0"/>
         </w:numPr>
-      </w:pPr>
-      <w:r>
-        <w:t>Change the Payload to "number"</w:t>
-      </w:r>
+        <w:ind w:left="720"/>
+      </w:pPr>
     </w:p>
     <w:p>
       <w:pPr>
         <w:pStyle w:val="ListParagraph"/>
         <w:numPr>
           <w:ilvl w:val="0"/>
+          <w:numId w:val="28"/>
+        </w:numPr>
+      </w:pPr>
+      <w:r>
+        <w:t>Drop an Inject node and configure it the following way:</w:t>
+      </w:r>
+    </w:p>
+    <w:p>
+      <w:pPr>
+        <w:pStyle w:val="ListParagraph"/>
+        <w:numPr>
+          <w:ilvl w:val="1"/>
           <w:numId w:val="16"/>
         </w:numPr>
       </w:pPr>
       <w:r>
-        <w:t>Then add a "1" as the payload.</w:t>
+        <w:t>Change the Payload to "number"</w:t>
       </w:r>
     </w:p>
     <w:p>
       <w:pPr>
         <w:pStyle w:val="ListParagraph"/>
         <w:numPr>
-          <w:ilvl w:val="0"/>
+          <w:ilvl w:val="1"/>
+          <w:numId w:val="16"/>
+        </w:numPr>
+      </w:pPr>
+      <w:r>
+        <w:t>Then add a "1" as the payload.</w:t>
+      </w:r>
+    </w:p>
+    <w:p>
+      <w:pPr>
+        <w:pStyle w:val="ListParagraph"/>
+        <w:numPr>
+          <w:ilvl w:val="1"/>
           <w:numId w:val="16"/>
         </w:numPr>
       </w:pPr>
@@ -5113,6 +5232,13 @@
       </w:r>
     </w:p>
     <w:p>
+      <w:pPr>
+        <w:pStyle w:val="ListParagraph"/>
+        <w:numPr>
+          <w:ilvl w:val="0"/>
+          <w:numId w:val="28"/>
+        </w:numPr>
+      </w:pPr>
       <w:r>
         <w:lastRenderedPageBreak/>
         <w:t>Drop a second Inject node and configure it the same way as the first inject, but in this case set the payload to "0" and change the name to "OFF":</w:t>
@@ -5194,8 +5320,18 @@
       </w:r>
     </w:p>
     <w:p>
-      <w:r>
-        <w:t>Now let's connect the three nodes together the following way:</w:t>
+      <w:pPr>
+        <w:pStyle w:val="ListParagraph"/>
+        <w:numPr>
+          <w:ilvl w:val="0"/>
+          <w:numId w:val="28"/>
+        </w:numPr>
+      </w:pPr>
+      <w:r>
+        <w:t>L</w:t>
+      </w:r>
+      <w:r>
+        <w:t>et's connect the three nodes together the following way:</w:t>
       </w:r>
     </w:p>
     <w:p>
@@ -5274,6 +5410,13 @@
       </w:r>
     </w:p>
     <w:p>
+      <w:pPr>
+        <w:pStyle w:val="ListParagraph"/>
+        <w:numPr>
+          <w:ilvl w:val="0"/>
+          <w:numId w:val="28"/>
+        </w:numPr>
+      </w:pPr>
       <w:r>
         <w:t>Deploy the new configuration and test the DO1 by pressing on the "ON" and "OFF" injects:</w:t>
       </w:r>
@@ -5533,7 +5676,6 @@
     </w:p>
     <w:p/>
     <w:p/>
-    <w:p/>
     <w:p>
       <w:r>
         <w:lastRenderedPageBreak/>
@@ -5728,7 +5870,7 @@
         <w:pStyle w:val="Heading2"/>
       </w:pPr>
       <w:bookmarkStart w:id="34" w:name="_Toc429397654"/>
-      <w:bookmarkStart w:id="35" w:name="_Toc430168859"/>
+      <w:bookmarkStart w:id="35" w:name="_Toc430179890"/>
       <w:r>
         <w:t>Digital inputs</w:t>
       </w:r>
@@ -5741,6 +5883,13 @@
       </w:r>
     </w:p>
     <w:p>
+      <w:pPr>
+        <w:pStyle w:val="ListParagraph"/>
+        <w:numPr>
+          <w:ilvl w:val="0"/>
+          <w:numId w:val="22"/>
+        </w:numPr>
+      </w:pPr>
       <w:r>
         <w:t>Drop a GPIO in node and configure it the following way:</w:t>
       </w:r>
@@ -5826,7 +5975,7 @@
         <w:pStyle w:val="ListParagraph"/>
         <w:numPr>
           <w:ilvl w:val="0"/>
-          <w:numId w:val="14"/>
+          <w:numId w:val="22"/>
         </w:numPr>
       </w:pPr>
       <w:r>
@@ -5968,7 +6117,7 @@
         <w:pStyle w:val="ListParagraph"/>
         <w:numPr>
           <w:ilvl w:val="0"/>
-          <w:numId w:val="14"/>
+          <w:numId w:val="22"/>
         </w:numPr>
       </w:pPr>
       <w:r>
@@ -6051,6 +6200,13 @@
       </w:r>
     </w:p>
     <w:p>
+      <w:pPr>
+        <w:pStyle w:val="ListParagraph"/>
+        <w:numPr>
+          <w:ilvl w:val="0"/>
+          <w:numId w:val="22"/>
+        </w:numPr>
+      </w:pPr>
       <w:r>
         <w:t xml:space="preserve">Drop a second GPIO in node and configure it the exact same way as the first node, but now adding a </w:t>
       </w:r>
@@ -6140,9 +6296,22 @@
       </w:r>
     </w:p>
     <w:p>
+      <w:pPr>
+        <w:pStyle w:val="ListParagraph"/>
+        <w:numPr>
+          <w:ilvl w:val="0"/>
+          <w:numId w:val="22"/>
+        </w:numPr>
+      </w:pPr>
       <w:r>
         <w:lastRenderedPageBreak/>
-        <w:t>Now, in order to make the second GPIO in to have a reversed action as for the first GPIO in pint, we need to add another node that can make such change for us. There are several, but for this example we are going to use a "change" node:</w:t>
+        <w:t>Now, in order to make the second GPIO in to have a reversed acti</w:t>
+      </w:r>
+      <w:r>
+        <w:t>on as for the first GPIO in</w:t>
+      </w:r>
+      <w:r>
+        <w:t>, we need to add another node that can make such change for us. There are several, but for this example we are going to use a "change" node:</w:t>
       </w:r>
     </w:p>
     <w:p>
@@ -6221,6 +6390,13 @@
       </w:r>
     </w:p>
     <w:p>
+      <w:pPr>
+        <w:pStyle w:val="ListParagraph"/>
+        <w:numPr>
+          <w:ilvl w:val="0"/>
+          <w:numId w:val="22"/>
+        </w:numPr>
+      </w:pPr>
       <w:r>
         <w:t>We need to configure it the following way:</w:t>
       </w:r>
@@ -6302,6 +6478,9 @@
     </w:p>
     <w:p>
       <w:r>
+        <w:tab/>
+      </w:r>
+      <w:r>
         <w:t xml:space="preserve">We are basically telling the node to change the </w:t>
       </w:r>
       <w:r>
@@ -6312,10 +6491,23 @@
         <w:t>payload</w:t>
       </w:r>
       <w:r>
-        <w:t xml:space="preserve"> of the message to 0 when triggered.</w:t>
-      </w:r>
-    </w:p>
-    <w:p>
+        <w:t xml:space="preserve"> of the message to 0 when </w:t>
+      </w:r>
+      <w:r>
+        <w:tab/>
+      </w:r>
+      <w:r>
+        <w:t>triggered.</w:t>
+      </w:r>
+    </w:p>
+    <w:p>
+      <w:pPr>
+        <w:pStyle w:val="ListParagraph"/>
+        <w:numPr>
+          <w:ilvl w:val="0"/>
+          <w:numId w:val="22"/>
+        </w:numPr>
+      </w:pPr>
       <w:r>
         <w:t>Connect the nodes the following way and deploy:</w:t>
       </w:r>
@@ -6476,7 +6668,7 @@
         <w:pStyle w:val="Heading2"/>
       </w:pPr>
       <w:bookmarkStart w:id="36" w:name="_Toc429397655"/>
-      <w:bookmarkStart w:id="37" w:name="_Toc430168860"/>
+      <w:bookmarkStart w:id="37" w:name="_Toc430179891"/>
       <w:r>
         <w:t>Analog inputs</w:t>
       </w:r>
@@ -6586,6 +6778,13 @@
     <w:p/>
     <w:p/>
     <w:p>
+      <w:pPr>
+        <w:pStyle w:val="ListParagraph"/>
+        <w:numPr>
+          <w:ilvl w:val="0"/>
+          <w:numId w:val="30"/>
+        </w:numPr>
+      </w:pPr>
       <w:r>
         <w:lastRenderedPageBreak/>
         <w:t>Drop a GPIO in node and configure it the following way:</w:t>
@@ -6671,7 +6870,7 @@
         <w:pStyle w:val="ListParagraph"/>
         <w:numPr>
           <w:ilvl w:val="0"/>
-          <w:numId w:val="17"/>
+          <w:numId w:val="30"/>
         </w:numPr>
       </w:pPr>
       <w:r>
@@ -6791,7 +6990,7 @@
         <w:pStyle w:val="ListParagraph"/>
         <w:numPr>
           <w:ilvl w:val="0"/>
-          <w:numId w:val="17"/>
+          <w:numId w:val="30"/>
         </w:numPr>
       </w:pPr>
       <w:r>
@@ -6873,6 +7072,13 @@
       </w:r>
     </w:p>
     <w:p>
+      <w:pPr>
+        <w:pStyle w:val="ListParagraph"/>
+        <w:numPr>
+          <w:ilvl w:val="0"/>
+          <w:numId w:val="30"/>
+        </w:numPr>
+      </w:pPr>
       <w:r>
         <w:lastRenderedPageBreak/>
         <w:t xml:space="preserve">Let's say that we add a GPIO out node and configure it the same way as explained on section </w:t>
@@ -6972,6 +7178,13 @@
       </w:r>
     </w:p>
     <w:p>
+      <w:pPr>
+        <w:pStyle w:val="ListParagraph"/>
+        <w:numPr>
+          <w:ilvl w:val="0"/>
+          <w:numId w:val="30"/>
+        </w:numPr>
+      </w:pPr>
       <w:r>
         <w:t>Connect both nodes together and "Deploy" the configuration:</w:t>
       </w:r>
@@ -7051,8 +7264,6 @@
         <w:t>: Final configuration for Analog input.</w:t>
       </w:r>
     </w:p>
-    <w:p/>
-    <w:p/>
     <w:p>
       <w:r>
         <w:t>At this point we should see that the digital output 1 is ON all the time because the value of the Digital input is always higher than "1". The only way to turn the digital output 1 OFF is by pressing the digital input button, this is not directly related to the button itself, but because the analog input is going to have a reading of "0":</w:t>
@@ -7133,13 +7344,18 @@
         <w:t>: Analog input reading "0" after pressing the digital input.</w:t>
       </w:r>
     </w:p>
+    <w:p/>
+    <w:p/>
+    <w:p/>
+    <w:p/>
     <w:p>
       <w:pPr>
         <w:pStyle w:val="Heading3"/>
       </w:pPr>
       <w:bookmarkStart w:id="38" w:name="_Toc429397656"/>
-      <w:bookmarkStart w:id="39" w:name="_Toc430168861"/>
-      <w:r>
+      <w:bookmarkStart w:id="39" w:name="_Toc430179892"/>
+      <w:r>
+        <w:lastRenderedPageBreak/>
         <w:t>Monitoring the Digital output using a GPIO query node</w:t>
       </w:r>
       <w:bookmarkEnd w:id="38"/>
@@ -7159,8 +7375,14 @@
       </w:r>
     </w:p>
     <w:p>
-      <w:r>
-        <w:lastRenderedPageBreak/>
+      <w:pPr>
+        <w:pStyle w:val="ListParagraph"/>
+        <w:numPr>
+          <w:ilvl w:val="0"/>
+          <w:numId w:val="31"/>
+        </w:numPr>
+      </w:pPr>
+      <w:r>
         <w:t>Drop a GPIO query node into the flow and configure it in the following way:</w:t>
       </w:r>
     </w:p>
@@ -7240,6 +7462,13 @@
       </w:r>
     </w:p>
     <w:p>
+      <w:pPr>
+        <w:pStyle w:val="ListParagraph"/>
+        <w:numPr>
+          <w:ilvl w:val="0"/>
+          <w:numId w:val="31"/>
+        </w:numPr>
+      </w:pPr>
       <w:r>
         <w:t>Drop an inject node that will act as a trigger for the query node and configure it as shown below:</w:t>
       </w:r>
@@ -7320,6 +7549,13 @@
       </w:r>
     </w:p>
     <w:p>
+      <w:pPr>
+        <w:pStyle w:val="ListParagraph"/>
+        <w:numPr>
+          <w:ilvl w:val="0"/>
+          <w:numId w:val="31"/>
+        </w:numPr>
+      </w:pPr>
       <w:r>
         <w:t>Now let's drop a debug node and connect the three nodes the following way and click on "Deploy":</w:t>
       </w:r>
@@ -7400,7 +7636,15 @@
       </w:r>
     </w:p>
     <w:p>
-      <w:r>
+      <w:pPr>
+        <w:pStyle w:val="ListParagraph"/>
+        <w:numPr>
+          <w:ilvl w:val="0"/>
+          <w:numId w:val="31"/>
+        </w:numPr>
+      </w:pPr>
+      <w:r>
+        <w:lastRenderedPageBreak/>
         <w:t>This new flow will print the status of the DO1 pin at every two seconds:</w:t>
       </w:r>
     </w:p>
@@ -7413,7 +7657,6 @@
         <w:rPr>
           <w:noProof/>
         </w:rPr>
-        <w:lastRenderedPageBreak/>
         <w:drawing>
           <wp:inline distT="0" distB="0" distL="0" distR="0">
             <wp:extent cx="4574896" cy="1508767"/>
@@ -7484,10 +7727,9 @@
     <w:p>
       <w:pPr>
         <w:pStyle w:val="Heading1"/>
-        <w:ind w:left="432" w:hanging="432"/>
       </w:pPr>
       <w:bookmarkStart w:id="40" w:name="_Toc429397657"/>
-      <w:bookmarkStart w:id="41" w:name="_Toc430168862"/>
+      <w:bookmarkStart w:id="41" w:name="_Toc430179893"/>
       <w:r>
         <w:lastRenderedPageBreak/>
         <w:t>One Wire interface</w:t>
@@ -7685,6 +7927,13 @@
       </w:r>
     </w:p>
     <w:p>
+      <w:pPr>
+        <w:pStyle w:val="ListParagraph"/>
+        <w:numPr>
+          <w:ilvl w:val="0"/>
+          <w:numId w:val="32"/>
+        </w:numPr>
+      </w:pPr>
       <w:r>
         <w:t>Drop a OWS search node into the editor and configure it as follows:</w:t>
       </w:r>
@@ -7779,7 +8028,7 @@
         <w:pStyle w:val="ListParagraph"/>
         <w:numPr>
           <w:ilvl w:val="0"/>
-          <w:numId w:val="18"/>
+          <w:numId w:val="32"/>
         </w:numPr>
       </w:pPr>
       <w:r>
@@ -7866,7 +8115,7 @@
         <w:pStyle w:val="ListParagraph"/>
         <w:numPr>
           <w:ilvl w:val="0"/>
-          <w:numId w:val="18"/>
+          <w:numId w:val="32"/>
         </w:numPr>
       </w:pPr>
       <w:r>
@@ -7952,7 +8201,7 @@
         <w:pStyle w:val="ListParagraph"/>
         <w:numPr>
           <w:ilvl w:val="0"/>
-          <w:numId w:val="18"/>
+          <w:numId w:val="32"/>
         </w:numPr>
       </w:pPr>
       <w:r>
@@ -8035,7 +8284,16 @@
     </w:p>
     <w:p>
       <w:r>
-        <w:t>When clicking on the inject node, the debug node will print the serial number of the 1-wire sensor connected (It can take a moment to print the serial number):</w:t>
+        <w:tab/>
+      </w:r>
+      <w:r>
+        <w:t xml:space="preserve">When clicking on the inject node, the debug node will print the serial number of the </w:t>
+      </w:r>
+      <w:r>
+        <w:tab/>
+      </w:r>
+      <w:r>
+        <w:t>1-wire sensor connected (It can take a moment to print the serial number):</w:t>
       </w:r>
     </w:p>
     <w:p>
@@ -8116,15 +8374,24 @@
     </w:p>
     <w:p>
       <w:r>
+        <w:lastRenderedPageBreak/>
+        <w:tab/>
+      </w:r>
+      <w:r>
         <w:rPr>
           <w:b/>
           <w:u w:val="single"/>
         </w:rPr>
-        <w:lastRenderedPageBreak/>
         <w:t>NOTE</w:t>
       </w:r>
       <w:r>
-        <w:t xml:space="preserve">: Make sure the LED Switch number 8 is pressed on the ON position (towards the number) as can be seen on </w:t>
+        <w:t xml:space="preserve">: Make sure the LED Switch number 8 is pressed on the ON position (towards the </w:t>
+      </w:r>
+      <w:r>
+        <w:tab/>
+      </w:r>
+      <w:r>
+        <w:t xml:space="preserve">number) as can be seen on </w:t>
       </w:r>
       <w:r>
         <w:fldChar w:fldCharType="begin"/>
@@ -8152,6 +8419,13 @@
       </w:r>
     </w:p>
     <w:p>
+      <w:pPr>
+        <w:pStyle w:val="ListParagraph"/>
+        <w:numPr>
+          <w:ilvl w:val="0"/>
+          <w:numId w:val="32"/>
+        </w:numPr>
+      </w:pPr>
       <w:r>
         <w:t>We can now d</w:t>
       </w:r>
@@ -8173,7 +8447,7 @@
         </w:rPr>
         <w:drawing>
           <wp:inline distT="0" distB="0" distL="0" distR="0">
-            <wp:extent cx="3467404" cy="1702688"/>
+            <wp:extent cx="2841716" cy="1395441"/>
             <wp:effectExtent l="19050" t="0" r="0" b="0"/>
             <wp:docPr id="148" name="Picture 40"/>
             <wp:cNvGraphicFramePr>
@@ -8198,7 +8472,7 @@
                   <pic:spPr bwMode="auto">
                     <a:xfrm>
                       <a:off x="0" y="0"/>
-                      <a:ext cx="3467744" cy="1702855"/>
+                      <a:ext cx="2841892" cy="1395527"/>
                     </a:xfrm>
                     <a:prstGeom prst="rect">
                       <a:avLst/>
@@ -8241,12 +8515,36 @@
       <w:pPr>
         <w:pStyle w:val="ListParagraph"/>
         <w:numPr>
-          <w:ilvl w:val="0"/>
+          <w:ilvl w:val="1"/>
           <w:numId w:val="19"/>
         </w:numPr>
       </w:pPr>
       <w:r>
         <w:t>The "Bus" should be already configure as the OWS temp node will get the bus we configured for the OWS search node.</w:t>
+      </w:r>
+    </w:p>
+    <w:p>
+      <w:pPr>
+        <w:pStyle w:val="ListParagraph"/>
+        <w:numPr>
+          <w:ilvl w:val="1"/>
+          <w:numId w:val="19"/>
+        </w:numPr>
+      </w:pPr>
+      <w:r>
+        <w:t>Keep the "Message" as it is.</w:t>
+      </w:r>
+    </w:p>
+    <w:p>
+      <w:pPr>
+        <w:pStyle w:val="ListParagraph"/>
+        <w:numPr>
+          <w:ilvl w:val="1"/>
+          <w:numId w:val="19"/>
+        </w:numPr>
+      </w:pPr>
+      <w:r>
+        <w:t>Change the name of the node and click on "OK".</w:t>
       </w:r>
     </w:p>
     <w:p>
@@ -8254,24 +8552,10 @@
         <w:pStyle w:val="ListParagraph"/>
         <w:numPr>
           <w:ilvl w:val="0"/>
-          <w:numId w:val="19"/>
+          <w:numId w:val="0"/>
         </w:numPr>
-      </w:pPr>
-      <w:r>
-        <w:t>Keep the "Message" as it is.</w:t>
-      </w:r>
-    </w:p>
-    <w:p>
-      <w:pPr>
-        <w:pStyle w:val="ListParagraph"/>
-        <w:numPr>
-          <w:ilvl w:val="0"/>
-          <w:numId w:val="19"/>
-        </w:numPr>
-      </w:pPr>
-      <w:r>
-        <w:t>Change the name of the node and click on "OK".</w:t>
-      </w:r>
+        <w:ind w:left="1440"/>
+      </w:pPr>
     </w:p>
     <w:p>
       <w:pPr>
@@ -8478,10 +8762,9 @@
     <w:p>
       <w:pPr>
         <w:pStyle w:val="Heading1"/>
-        <w:ind w:left="432" w:hanging="432"/>
       </w:pPr>
       <w:bookmarkStart w:id="44" w:name="_Toc429397658"/>
-      <w:bookmarkStart w:id="45" w:name="_Toc430168863"/>
+      <w:bookmarkStart w:id="45" w:name="_Toc430179894"/>
       <w:r>
         <w:lastRenderedPageBreak/>
         <w:t>Double SIM usage</w:t>
@@ -9085,6 +9368,13 @@
       </w:r>
     </w:p>
     <w:p>
+      <w:pPr>
+        <w:pStyle w:val="ListParagraph"/>
+        <w:numPr>
+          <w:ilvl w:val="0"/>
+          <w:numId w:val="20"/>
+        </w:numPr>
+      </w:pPr>
       <w:r>
         <w:t>Let's drop an inject node (changing its payload to string and set it to WWAN), a debug node and a WAN monitor node and connect them together the following way:</w:t>
       </w:r>
@@ -9240,6 +9530,13 @@
       </w:r>
     </w:p>
     <w:p>
+      <w:pPr>
+        <w:pStyle w:val="ListParagraph"/>
+        <w:numPr>
+          <w:ilvl w:val="0"/>
+          <w:numId w:val="20"/>
+        </w:numPr>
+      </w:pPr>
       <w:r>
         <w:lastRenderedPageBreak/>
         <w:t>Let's also connect the two inject nodes we created before to a WAN control node as shown below:</w:t>
@@ -9321,6 +9618,13 @@
       </w:r>
     </w:p>
     <w:p>
+      <w:pPr>
+        <w:pStyle w:val="ListParagraph"/>
+        <w:numPr>
+          <w:ilvl w:val="0"/>
+          <w:numId w:val="20"/>
+        </w:numPr>
+      </w:pPr>
       <w:r>
         <w:t>And now click on "Deploy".</w:t>
       </w:r>
@@ -9410,7 +9714,10 @@
     </w:p>
     <w:p>
       <w:r>
-        <w:t xml:space="preserve">Now, let's switch the SIM to </w:t>
+        <w:t>L</w:t>
+      </w:r>
+      <w:r>
+        <w:t xml:space="preserve">et's switch the SIM to </w:t>
       </w:r>
       <w:r>
         <w:rPr>
@@ -9419,7 +9726,13 @@
         <w:t>sim2</w:t>
       </w:r>
       <w:r>
-        <w:t xml:space="preserve"> and see the output of the WAN monitor node:</w:t>
+        <w:t xml:space="preserve"> </w:t>
+      </w:r>
+      <w:r>
+        <w:t xml:space="preserve">by pressing on the SIM2 inject node </w:t>
+      </w:r>
+      <w:r>
+        <w:t>and see the output of the WAN monitor node:</w:t>
       </w:r>
     </w:p>
     <w:p>
@@ -9866,7 +10179,7 @@
             <w:noProof/>
             <w:color w:val="969696" w:themeColor="accent3"/>
           </w:rPr>
-          <w:t>13</w:t>
+          <w:t>28</w:t>
         </w:r>
         <w:r>
           <w:rPr>
@@ -10143,6 +10456,92 @@
 <file path=word/numbering.xml><?xml version="1.0" encoding="utf-8"?>
 <w:numbering xmlns:ve="http://schemas.openxmlformats.org/markup-compatibility/2006" xmlns:o="urn:schemas-microsoft-com:office:office" xmlns:r="http://schemas.openxmlformats.org/officeDocument/2006/relationships" xmlns:m="http://schemas.openxmlformats.org/officeDocument/2006/math" xmlns:v="urn:schemas-microsoft-com:vml" xmlns:wp="http://schemas.openxmlformats.org/drawingml/2006/wordprocessingDrawing" xmlns:w10="urn:schemas-microsoft-com:office:word" xmlns:w="http://schemas.openxmlformats.org/wordprocessingml/2006/main" xmlns:wne="http://schemas.microsoft.com/office/word/2006/wordml">
   <w:abstractNum w:abstractNumId="0">
+    <w:nsid w:val="085678D8"/>
+    <w:multiLevelType w:val="hybridMultilevel"/>
+    <w:tmpl w:val="9CA4AFD2"/>
+    <w:lvl w:ilvl="0" w:tplc="0409000F">
+      <w:start w:val="1"/>
+      <w:numFmt w:val="decimal"/>
+      <w:lvlText w:val="%1."/>
+      <w:lvlJc w:val="left"/>
+      <w:pPr>
+        <w:ind w:left="720" w:hanging="360"/>
+      </w:pPr>
+    </w:lvl>
+    <w:lvl w:ilvl="1" w:tplc="04090019" w:tentative="1">
+      <w:start w:val="1"/>
+      <w:numFmt w:val="lowerLetter"/>
+      <w:lvlText w:val="%2."/>
+      <w:lvlJc w:val="left"/>
+      <w:pPr>
+        <w:ind w:left="1440" w:hanging="360"/>
+      </w:pPr>
+    </w:lvl>
+    <w:lvl w:ilvl="2" w:tplc="0409001B" w:tentative="1">
+      <w:start w:val="1"/>
+      <w:numFmt w:val="lowerRoman"/>
+      <w:lvlText w:val="%3."/>
+      <w:lvlJc w:val="right"/>
+      <w:pPr>
+        <w:ind w:left="2160" w:hanging="180"/>
+      </w:pPr>
+    </w:lvl>
+    <w:lvl w:ilvl="3" w:tplc="0409000F" w:tentative="1">
+      <w:start w:val="1"/>
+      <w:numFmt w:val="decimal"/>
+      <w:lvlText w:val="%4."/>
+      <w:lvlJc w:val="left"/>
+      <w:pPr>
+        <w:ind w:left="2880" w:hanging="360"/>
+      </w:pPr>
+    </w:lvl>
+    <w:lvl w:ilvl="4" w:tplc="04090019" w:tentative="1">
+      <w:start w:val="1"/>
+      <w:numFmt w:val="lowerLetter"/>
+      <w:lvlText w:val="%5."/>
+      <w:lvlJc w:val="left"/>
+      <w:pPr>
+        <w:ind w:left="3600" w:hanging="360"/>
+      </w:pPr>
+    </w:lvl>
+    <w:lvl w:ilvl="5" w:tplc="0409001B" w:tentative="1">
+      <w:start w:val="1"/>
+      <w:numFmt w:val="lowerRoman"/>
+      <w:lvlText w:val="%6."/>
+      <w:lvlJc w:val="right"/>
+      <w:pPr>
+        <w:ind w:left="4320" w:hanging="180"/>
+      </w:pPr>
+    </w:lvl>
+    <w:lvl w:ilvl="6" w:tplc="0409000F" w:tentative="1">
+      <w:start w:val="1"/>
+      <w:numFmt w:val="decimal"/>
+      <w:lvlText w:val="%7."/>
+      <w:lvlJc w:val="left"/>
+      <w:pPr>
+        <w:ind w:left="5040" w:hanging="360"/>
+      </w:pPr>
+    </w:lvl>
+    <w:lvl w:ilvl="7" w:tplc="04090019" w:tentative="1">
+      <w:start w:val="1"/>
+      <w:numFmt w:val="lowerLetter"/>
+      <w:lvlText w:val="%8."/>
+      <w:lvlJc w:val="left"/>
+      <w:pPr>
+        <w:ind w:left="5760" w:hanging="360"/>
+      </w:pPr>
+    </w:lvl>
+    <w:lvl w:ilvl="8" w:tplc="0409001B" w:tentative="1">
+      <w:start w:val="1"/>
+      <w:numFmt w:val="lowerRoman"/>
+      <w:lvlText w:val="%9."/>
+      <w:lvlJc w:val="right"/>
+      <w:pPr>
+        <w:ind w:left="6480" w:hanging="180"/>
+      </w:pPr>
+    </w:lvl>
+  </w:abstractNum>
+  <w:abstractNum w:abstractNumId="1">
     <w:nsid w:val="0BC23F73"/>
     <w:multiLevelType w:val="hybridMultilevel"/>
     <w:tmpl w:val="E13A0808"/>
@@ -10255,7 +10654,179 @@
       </w:rPr>
     </w:lvl>
   </w:abstractNum>
-  <w:abstractNum w:abstractNumId="1">
+  <w:abstractNum w:abstractNumId="2">
+    <w:nsid w:val="0CFF39DD"/>
+    <w:multiLevelType w:val="hybridMultilevel"/>
+    <w:tmpl w:val="458EAA58"/>
+    <w:lvl w:ilvl="0" w:tplc="0409000F">
+      <w:start w:val="1"/>
+      <w:numFmt w:val="decimal"/>
+      <w:lvlText w:val="%1."/>
+      <w:lvlJc w:val="left"/>
+      <w:pPr>
+        <w:ind w:left="720" w:hanging="360"/>
+      </w:pPr>
+    </w:lvl>
+    <w:lvl w:ilvl="1" w:tplc="04090019">
+      <w:start w:val="1"/>
+      <w:numFmt w:val="lowerLetter"/>
+      <w:lvlText w:val="%2."/>
+      <w:lvlJc w:val="left"/>
+      <w:pPr>
+        <w:ind w:left="1440" w:hanging="360"/>
+      </w:pPr>
+    </w:lvl>
+    <w:lvl w:ilvl="2" w:tplc="0409001B" w:tentative="1">
+      <w:start w:val="1"/>
+      <w:numFmt w:val="lowerRoman"/>
+      <w:lvlText w:val="%3."/>
+      <w:lvlJc w:val="right"/>
+      <w:pPr>
+        <w:ind w:left="2160" w:hanging="180"/>
+      </w:pPr>
+    </w:lvl>
+    <w:lvl w:ilvl="3" w:tplc="0409000F" w:tentative="1">
+      <w:start w:val="1"/>
+      <w:numFmt w:val="decimal"/>
+      <w:lvlText w:val="%4."/>
+      <w:lvlJc w:val="left"/>
+      <w:pPr>
+        <w:ind w:left="2880" w:hanging="360"/>
+      </w:pPr>
+    </w:lvl>
+    <w:lvl w:ilvl="4" w:tplc="04090019" w:tentative="1">
+      <w:start w:val="1"/>
+      <w:numFmt w:val="lowerLetter"/>
+      <w:lvlText w:val="%5."/>
+      <w:lvlJc w:val="left"/>
+      <w:pPr>
+        <w:ind w:left="3600" w:hanging="360"/>
+      </w:pPr>
+    </w:lvl>
+    <w:lvl w:ilvl="5" w:tplc="0409001B" w:tentative="1">
+      <w:start w:val="1"/>
+      <w:numFmt w:val="lowerRoman"/>
+      <w:lvlText w:val="%6."/>
+      <w:lvlJc w:val="right"/>
+      <w:pPr>
+        <w:ind w:left="4320" w:hanging="180"/>
+      </w:pPr>
+    </w:lvl>
+    <w:lvl w:ilvl="6" w:tplc="0409000F" w:tentative="1">
+      <w:start w:val="1"/>
+      <w:numFmt w:val="decimal"/>
+      <w:lvlText w:val="%7."/>
+      <w:lvlJc w:val="left"/>
+      <w:pPr>
+        <w:ind w:left="5040" w:hanging="360"/>
+      </w:pPr>
+    </w:lvl>
+    <w:lvl w:ilvl="7" w:tplc="04090019" w:tentative="1">
+      <w:start w:val="1"/>
+      <w:numFmt w:val="lowerLetter"/>
+      <w:lvlText w:val="%8."/>
+      <w:lvlJc w:val="left"/>
+      <w:pPr>
+        <w:ind w:left="5760" w:hanging="360"/>
+      </w:pPr>
+    </w:lvl>
+    <w:lvl w:ilvl="8" w:tplc="0409001B" w:tentative="1">
+      <w:start w:val="1"/>
+      <w:numFmt w:val="lowerRoman"/>
+      <w:lvlText w:val="%9."/>
+      <w:lvlJc w:val="right"/>
+      <w:pPr>
+        <w:ind w:left="6480" w:hanging="180"/>
+      </w:pPr>
+    </w:lvl>
+  </w:abstractNum>
+  <w:abstractNum w:abstractNumId="3">
+    <w:nsid w:val="199809CD"/>
+    <w:multiLevelType w:val="hybridMultilevel"/>
+    <w:tmpl w:val="96188342"/>
+    <w:lvl w:ilvl="0" w:tplc="0409000F">
+      <w:start w:val="1"/>
+      <w:numFmt w:val="decimal"/>
+      <w:lvlText w:val="%1."/>
+      <w:lvlJc w:val="left"/>
+      <w:pPr>
+        <w:ind w:left="720" w:hanging="360"/>
+      </w:pPr>
+    </w:lvl>
+    <w:lvl w:ilvl="1" w:tplc="04090019" w:tentative="1">
+      <w:start w:val="1"/>
+      <w:numFmt w:val="lowerLetter"/>
+      <w:lvlText w:val="%2."/>
+      <w:lvlJc w:val="left"/>
+      <w:pPr>
+        <w:ind w:left="1440" w:hanging="360"/>
+      </w:pPr>
+    </w:lvl>
+    <w:lvl w:ilvl="2" w:tplc="0409001B" w:tentative="1">
+      <w:start w:val="1"/>
+      <w:numFmt w:val="lowerRoman"/>
+      <w:lvlText w:val="%3."/>
+      <w:lvlJc w:val="right"/>
+      <w:pPr>
+        <w:ind w:left="2160" w:hanging="180"/>
+      </w:pPr>
+    </w:lvl>
+    <w:lvl w:ilvl="3" w:tplc="0409000F" w:tentative="1">
+      <w:start w:val="1"/>
+      <w:numFmt w:val="decimal"/>
+      <w:lvlText w:val="%4."/>
+      <w:lvlJc w:val="left"/>
+      <w:pPr>
+        <w:ind w:left="2880" w:hanging="360"/>
+      </w:pPr>
+    </w:lvl>
+    <w:lvl w:ilvl="4" w:tplc="04090019" w:tentative="1">
+      <w:start w:val="1"/>
+      <w:numFmt w:val="lowerLetter"/>
+      <w:lvlText w:val="%5."/>
+      <w:lvlJc w:val="left"/>
+      <w:pPr>
+        <w:ind w:left="3600" w:hanging="360"/>
+      </w:pPr>
+    </w:lvl>
+    <w:lvl w:ilvl="5" w:tplc="0409001B" w:tentative="1">
+      <w:start w:val="1"/>
+      <w:numFmt w:val="lowerRoman"/>
+      <w:lvlText w:val="%6."/>
+      <w:lvlJc w:val="right"/>
+      <w:pPr>
+        <w:ind w:left="4320" w:hanging="180"/>
+      </w:pPr>
+    </w:lvl>
+    <w:lvl w:ilvl="6" w:tplc="0409000F" w:tentative="1">
+      <w:start w:val="1"/>
+      <w:numFmt w:val="decimal"/>
+      <w:lvlText w:val="%7."/>
+      <w:lvlJc w:val="left"/>
+      <w:pPr>
+        <w:ind w:left="5040" w:hanging="360"/>
+      </w:pPr>
+    </w:lvl>
+    <w:lvl w:ilvl="7" w:tplc="04090019" w:tentative="1">
+      <w:start w:val="1"/>
+      <w:numFmt w:val="lowerLetter"/>
+      <w:lvlText w:val="%8."/>
+      <w:lvlJc w:val="left"/>
+      <w:pPr>
+        <w:ind w:left="5760" w:hanging="360"/>
+      </w:pPr>
+    </w:lvl>
+    <w:lvl w:ilvl="8" w:tplc="0409001B" w:tentative="1">
+      <w:start w:val="1"/>
+      <w:numFmt w:val="lowerRoman"/>
+      <w:lvlText w:val="%9."/>
+      <w:lvlJc w:val="right"/>
+      <w:pPr>
+        <w:ind w:left="6480" w:hanging="180"/>
+      </w:pPr>
+    </w:lvl>
+  </w:abstractNum>
+  <w:abstractNum w:abstractNumId="4">
     <w:nsid w:val="1B622BDD"/>
     <w:multiLevelType w:val="hybridMultilevel"/>
     <w:tmpl w:val="44EED490"/>
@@ -10341,7 +10912,7 @@
       </w:pPr>
     </w:lvl>
   </w:abstractNum>
-  <w:abstractNum w:abstractNumId="2">
+  <w:abstractNum w:abstractNumId="5">
     <w:nsid w:val="1C494EC4"/>
     <w:multiLevelType w:val="hybridMultilevel"/>
     <w:tmpl w:val="FD5A0A32"/>
@@ -10454,10 +11025,96 @@
       </w:rPr>
     </w:lvl>
   </w:abstractNum>
-  <w:abstractNum w:abstractNumId="3">
+  <w:abstractNum w:abstractNumId="6">
+    <w:nsid w:val="1CCC79F9"/>
+    <w:multiLevelType w:val="hybridMultilevel"/>
+    <w:tmpl w:val="464C23F0"/>
+    <w:lvl w:ilvl="0" w:tplc="0409000F">
+      <w:start w:val="1"/>
+      <w:numFmt w:val="decimal"/>
+      <w:lvlText w:val="%1."/>
+      <w:lvlJc w:val="left"/>
+      <w:pPr>
+        <w:ind w:left="720" w:hanging="360"/>
+      </w:pPr>
+    </w:lvl>
+    <w:lvl w:ilvl="1" w:tplc="04090019" w:tentative="1">
+      <w:start w:val="1"/>
+      <w:numFmt w:val="lowerLetter"/>
+      <w:lvlText w:val="%2."/>
+      <w:lvlJc w:val="left"/>
+      <w:pPr>
+        <w:ind w:left="1440" w:hanging="360"/>
+      </w:pPr>
+    </w:lvl>
+    <w:lvl w:ilvl="2" w:tplc="0409001B" w:tentative="1">
+      <w:start w:val="1"/>
+      <w:numFmt w:val="lowerRoman"/>
+      <w:lvlText w:val="%3."/>
+      <w:lvlJc w:val="right"/>
+      <w:pPr>
+        <w:ind w:left="2160" w:hanging="180"/>
+      </w:pPr>
+    </w:lvl>
+    <w:lvl w:ilvl="3" w:tplc="0409000F" w:tentative="1">
+      <w:start w:val="1"/>
+      <w:numFmt w:val="decimal"/>
+      <w:lvlText w:val="%4."/>
+      <w:lvlJc w:val="left"/>
+      <w:pPr>
+        <w:ind w:left="2880" w:hanging="360"/>
+      </w:pPr>
+    </w:lvl>
+    <w:lvl w:ilvl="4" w:tplc="04090019" w:tentative="1">
+      <w:start w:val="1"/>
+      <w:numFmt w:val="lowerLetter"/>
+      <w:lvlText w:val="%5."/>
+      <w:lvlJc w:val="left"/>
+      <w:pPr>
+        <w:ind w:left="3600" w:hanging="360"/>
+      </w:pPr>
+    </w:lvl>
+    <w:lvl w:ilvl="5" w:tplc="0409001B" w:tentative="1">
+      <w:start w:val="1"/>
+      <w:numFmt w:val="lowerRoman"/>
+      <w:lvlText w:val="%6."/>
+      <w:lvlJc w:val="right"/>
+      <w:pPr>
+        <w:ind w:left="4320" w:hanging="180"/>
+      </w:pPr>
+    </w:lvl>
+    <w:lvl w:ilvl="6" w:tplc="0409000F" w:tentative="1">
+      <w:start w:val="1"/>
+      <w:numFmt w:val="decimal"/>
+      <w:lvlText w:val="%7."/>
+      <w:lvlJc w:val="left"/>
+      <w:pPr>
+        <w:ind w:left="5040" w:hanging="360"/>
+      </w:pPr>
+    </w:lvl>
+    <w:lvl w:ilvl="7" w:tplc="04090019" w:tentative="1">
+      <w:start w:val="1"/>
+      <w:numFmt w:val="lowerLetter"/>
+      <w:lvlText w:val="%8."/>
+      <w:lvlJc w:val="left"/>
+      <w:pPr>
+        <w:ind w:left="5760" w:hanging="360"/>
+      </w:pPr>
+    </w:lvl>
+    <w:lvl w:ilvl="8" w:tplc="0409001B" w:tentative="1">
+      <w:start w:val="1"/>
+      <w:numFmt w:val="lowerRoman"/>
+      <w:lvlText w:val="%9."/>
+      <w:lvlJc w:val="right"/>
+      <w:pPr>
+        <w:ind w:left="6480" w:hanging="180"/>
+      </w:pPr>
+    </w:lvl>
+  </w:abstractNum>
+  <w:abstractNum w:abstractNumId="7">
     <w:nsid w:val="20EA6905"/>
     <w:multiLevelType w:val="hybridMultilevel"/>
-    <w:tmpl w:val="A8821698"/>
+    <w:tmpl w:val="8B664356"/>
     <w:lvl w:ilvl="0" w:tplc="0409000F">
       <w:start w:val="1"/>
       <w:numFmt w:val="decimal"/>
@@ -10479,7 +11136,7 @@
         <w:ind w:left="1440" w:hanging="360"/>
       </w:pPr>
     </w:lvl>
-    <w:lvl w:ilvl="2" w:tplc="0409001B" w:tentative="1">
+    <w:lvl w:ilvl="2" w:tplc="0409001B">
       <w:start w:val="1"/>
       <w:numFmt w:val="lowerRoman"/>
       <w:lvlText w:val="%3."/>
@@ -10543,7 +11200,93 @@
       </w:pPr>
     </w:lvl>
   </w:abstractNum>
-  <w:abstractNum w:abstractNumId="4">
+  <w:abstractNum w:abstractNumId="8">
+    <w:nsid w:val="266D679B"/>
+    <w:multiLevelType w:val="hybridMultilevel"/>
+    <w:tmpl w:val="6470B904"/>
+    <w:lvl w:ilvl="0" w:tplc="0409000F">
+      <w:start w:val="1"/>
+      <w:numFmt w:val="decimal"/>
+      <w:lvlText w:val="%1."/>
+      <w:lvlJc w:val="left"/>
+      <w:pPr>
+        <w:ind w:left="720" w:hanging="360"/>
+      </w:pPr>
+    </w:lvl>
+    <w:lvl w:ilvl="1" w:tplc="04090019">
+      <w:start w:val="1"/>
+      <w:numFmt w:val="lowerLetter"/>
+      <w:lvlText w:val="%2."/>
+      <w:lvlJc w:val="left"/>
+      <w:pPr>
+        <w:ind w:left="1440" w:hanging="360"/>
+      </w:pPr>
+    </w:lvl>
+    <w:lvl w:ilvl="2" w:tplc="0409001B" w:tentative="1">
+      <w:start w:val="1"/>
+      <w:numFmt w:val="lowerRoman"/>
+      <w:lvlText w:val="%3."/>
+      <w:lvlJc w:val="right"/>
+      <w:pPr>
+        <w:ind w:left="2160" w:hanging="180"/>
+      </w:pPr>
+    </w:lvl>
+    <w:lvl w:ilvl="3" w:tplc="0409000F" w:tentative="1">
+      <w:start w:val="1"/>
+      <w:numFmt w:val="decimal"/>
+      <w:lvlText w:val="%4."/>
+      <w:lvlJc w:val="left"/>
+      <w:pPr>
+        <w:ind w:left="2880" w:hanging="360"/>
+      </w:pPr>
+    </w:lvl>
+    <w:lvl w:ilvl="4" w:tplc="04090019" w:tentative="1">
+      <w:start w:val="1"/>
+      <w:numFmt w:val="lowerLetter"/>
+      <w:lvlText w:val="%5."/>
+      <w:lvlJc w:val="left"/>
+      <w:pPr>
+        <w:ind w:left="3600" w:hanging="360"/>
+      </w:pPr>
+    </w:lvl>
+    <w:lvl w:ilvl="5" w:tplc="0409001B" w:tentative="1">
+      <w:start w:val="1"/>
+      <w:numFmt w:val="lowerRoman"/>
+      <w:lvlText w:val="%6."/>
+      <w:lvlJc w:val="right"/>
+      <w:pPr>
+        <w:ind w:left="4320" w:hanging="180"/>
+      </w:pPr>
+    </w:lvl>
+    <w:lvl w:ilvl="6" w:tplc="0409000F" w:tentative="1">
+      <w:start w:val="1"/>
+      <w:numFmt w:val="decimal"/>
+      <w:lvlText w:val="%7."/>
+      <w:lvlJc w:val="left"/>
+      <w:pPr>
+        <w:ind w:left="5040" w:hanging="360"/>
+      </w:pPr>
+    </w:lvl>
+    <w:lvl w:ilvl="7" w:tplc="04090019" w:tentative="1">
+      <w:start w:val="1"/>
+      <w:numFmt w:val="lowerLetter"/>
+      <w:lvlText w:val="%8."/>
+      <w:lvlJc w:val="left"/>
+      <w:pPr>
+        <w:ind w:left="5760" w:hanging="360"/>
+      </w:pPr>
+    </w:lvl>
+    <w:lvl w:ilvl="8" w:tplc="0409001B" w:tentative="1">
+      <w:start w:val="1"/>
+      <w:numFmt w:val="lowerRoman"/>
+      <w:lvlText w:val="%9."/>
+      <w:lvlJc w:val="right"/>
+      <w:pPr>
+        <w:ind w:left="6480" w:hanging="180"/>
+      </w:pPr>
+    </w:lvl>
+  </w:abstractNum>
+  <w:abstractNum w:abstractNumId="9">
     <w:nsid w:val="29863F06"/>
     <w:multiLevelType w:val="hybridMultilevel"/>
     <w:tmpl w:val="FE8AB3EE"/>
@@ -10656,7 +11399,7 @@
       </w:rPr>
     </w:lvl>
   </w:abstractNum>
-  <w:abstractNum w:abstractNumId="5">
+  <w:abstractNum w:abstractNumId="10">
     <w:nsid w:val="2ECA38F1"/>
     <w:multiLevelType w:val="hybridMultilevel"/>
     <w:tmpl w:val="5EDEE668"/>
@@ -10769,10 +11512,10 @@
       </w:rPr>
     </w:lvl>
   </w:abstractNum>
-  <w:abstractNum w:abstractNumId="6">
-    <w:nsid w:val="33F165C1"/>
+  <w:abstractNum w:abstractNumId="11">
+    <w:nsid w:val="32AA584B"/>
     <w:multiLevelType w:val="hybridMultilevel"/>
-    <w:tmpl w:val="0630C6E4"/>
+    <w:tmpl w:val="34C00112"/>
     <w:lvl w:ilvl="0" w:tplc="0409000F">
       <w:start w:val="1"/>
       <w:numFmt w:val="decimal"/>
@@ -10782,7 +11525,7 @@
         <w:ind w:left="720" w:hanging="360"/>
       </w:pPr>
     </w:lvl>
-    <w:lvl w:ilvl="1" w:tplc="04090019">
+    <w:lvl w:ilvl="1" w:tplc="04090019" w:tentative="1">
       <w:start w:val="1"/>
       <w:numFmt w:val="lowerLetter"/>
       <w:lvlText w:val="%2."/>
@@ -10855,10 +11598,10 @@
       </w:pPr>
     </w:lvl>
   </w:abstractNum>
-  <w:abstractNum w:abstractNumId="7">
-    <w:nsid w:val="352B7D2D"/>
+  <w:abstractNum w:abstractNumId="12">
+    <w:nsid w:val="33F165C1"/>
     <w:multiLevelType w:val="hybridMultilevel"/>
-    <w:tmpl w:val="04FED70A"/>
+    <w:tmpl w:val="C4601630"/>
     <w:lvl w:ilvl="0" w:tplc="0409000F">
       <w:start w:val="1"/>
       <w:numFmt w:val="decimal"/>
@@ -10868,7 +11611,7 @@
         <w:ind w:left="720" w:hanging="360"/>
       </w:pPr>
     </w:lvl>
-    <w:lvl w:ilvl="1" w:tplc="04090019" w:tentative="1">
+    <w:lvl w:ilvl="1" w:tplc="04090019">
       <w:start w:val="1"/>
       <w:numFmt w:val="lowerLetter"/>
       <w:lvlText w:val="%2."/>
@@ -10941,10 +11684,96 @@
       </w:pPr>
     </w:lvl>
   </w:abstractNum>
-  <w:abstractNum w:abstractNumId="8">
+  <w:abstractNum w:abstractNumId="13">
+    <w:nsid w:val="352B7D2D"/>
+    <w:multiLevelType w:val="hybridMultilevel"/>
+    <w:tmpl w:val="13201190"/>
+    <w:lvl w:ilvl="0" w:tplc="0409000F">
+      <w:start w:val="1"/>
+      <w:numFmt w:val="decimal"/>
+      <w:lvlText w:val="%1."/>
+      <w:lvlJc w:val="left"/>
+      <w:pPr>
+        <w:ind w:left="720" w:hanging="360"/>
+      </w:pPr>
+    </w:lvl>
+    <w:lvl w:ilvl="1" w:tplc="04090019" w:tentative="1">
+      <w:start w:val="1"/>
+      <w:numFmt w:val="lowerLetter"/>
+      <w:lvlText w:val="%2."/>
+      <w:lvlJc w:val="left"/>
+      <w:pPr>
+        <w:ind w:left="1440" w:hanging="360"/>
+      </w:pPr>
+    </w:lvl>
+    <w:lvl w:ilvl="2" w:tplc="0409001B" w:tentative="1">
+      <w:start w:val="1"/>
+      <w:numFmt w:val="lowerRoman"/>
+      <w:lvlText w:val="%3."/>
+      <w:lvlJc w:val="right"/>
+      <w:pPr>
+        <w:ind w:left="2160" w:hanging="180"/>
+      </w:pPr>
+    </w:lvl>
+    <w:lvl w:ilvl="3" w:tplc="0409000F" w:tentative="1">
+      <w:start w:val="1"/>
+      <w:numFmt w:val="decimal"/>
+      <w:lvlText w:val="%4."/>
+      <w:lvlJc w:val="left"/>
+      <w:pPr>
+        <w:ind w:left="2880" w:hanging="360"/>
+      </w:pPr>
+    </w:lvl>
+    <w:lvl w:ilvl="4" w:tplc="04090019" w:tentative="1">
+      <w:start w:val="1"/>
+      <w:numFmt w:val="lowerLetter"/>
+      <w:lvlText w:val="%5."/>
+      <w:lvlJc w:val="left"/>
+      <w:pPr>
+        <w:ind w:left="3600" w:hanging="360"/>
+      </w:pPr>
+    </w:lvl>
+    <w:lvl w:ilvl="5" w:tplc="0409001B" w:tentative="1">
+      <w:start w:val="1"/>
+      <w:numFmt w:val="lowerRoman"/>
+      <w:lvlText w:val="%6."/>
+      <w:lvlJc w:val="right"/>
+      <w:pPr>
+        <w:ind w:left="4320" w:hanging="180"/>
+      </w:pPr>
+    </w:lvl>
+    <w:lvl w:ilvl="6" w:tplc="0409000F" w:tentative="1">
+      <w:start w:val="1"/>
+      <w:numFmt w:val="decimal"/>
+      <w:lvlText w:val="%7."/>
+      <w:lvlJc w:val="left"/>
+      <w:pPr>
+        <w:ind w:left="5040" w:hanging="360"/>
+      </w:pPr>
+    </w:lvl>
+    <w:lvl w:ilvl="7" w:tplc="04090019" w:tentative="1">
+      <w:start w:val="1"/>
+      <w:numFmt w:val="lowerLetter"/>
+      <w:lvlText w:val="%8."/>
+      <w:lvlJc w:val="left"/>
+      <w:pPr>
+        <w:ind w:left="5760" w:hanging="360"/>
+      </w:pPr>
+    </w:lvl>
+    <w:lvl w:ilvl="8" w:tplc="0409001B" w:tentative="1">
+      <w:start w:val="1"/>
+      <w:numFmt w:val="lowerRoman"/>
+      <w:lvlText w:val="%9."/>
+      <w:lvlJc w:val="right"/>
+      <w:pPr>
+        <w:ind w:left="6480" w:hanging="180"/>
+      </w:pPr>
+    </w:lvl>
+  </w:abstractNum>
+  <w:abstractNum w:abstractNumId="14">
     <w:nsid w:val="38002017"/>
     <w:multiLevelType w:val="hybridMultilevel"/>
-    <w:tmpl w:val="A8821698"/>
+    <w:tmpl w:val="181C613E"/>
     <w:lvl w:ilvl="0" w:tplc="0409000F">
       <w:start w:val="1"/>
       <w:numFmt w:val="decimal"/>
@@ -10966,7 +11795,7 @@
         <w:ind w:left="1440" w:hanging="360"/>
       </w:pPr>
     </w:lvl>
-    <w:lvl w:ilvl="2" w:tplc="0409001B" w:tentative="1">
+    <w:lvl w:ilvl="2" w:tplc="0409001B">
       <w:start w:val="1"/>
       <w:numFmt w:val="lowerRoman"/>
       <w:lvlText w:val="%3."/>
@@ -11030,18 +11859,21 @@
       </w:pPr>
     </w:lvl>
   </w:abstractNum>
-  <w:abstractNum w:abstractNumId="9">
+  <w:abstractNum w:abstractNumId="15">
     <w:nsid w:val="3AE22EA3"/>
     <w:multiLevelType w:val="hybridMultilevel"/>
-    <w:tmpl w:val="0630C6E4"/>
-    <w:lvl w:ilvl="0" w:tplc="0409000F">
-      <w:start w:val="1"/>
-      <w:numFmt w:val="decimal"/>
-      <w:lvlText w:val="%1."/>
+    <w:tmpl w:val="5A1663AE"/>
+    <w:lvl w:ilvl="0" w:tplc="04090001">
+      <w:start w:val="1"/>
+      <w:numFmt w:val="bullet"/>
+      <w:lvlText w:val=""/>
       <w:lvlJc w:val="left"/>
       <w:pPr>
         <w:ind w:left="720" w:hanging="360"/>
       </w:pPr>
+      <w:rPr>
+        <w:rFonts w:ascii="Symbol" w:hAnsi="Symbol" w:hint="default"/>
+      </w:rPr>
     </w:lvl>
     <w:lvl w:ilvl="1" w:tplc="04090019" w:tentative="1">
       <w:start w:val="1"/>
@@ -11116,7 +11948,7 @@
       </w:pPr>
     </w:lvl>
   </w:abstractNum>
-  <w:abstractNum w:abstractNumId="10">
+  <w:abstractNum w:abstractNumId="16">
     <w:nsid w:val="43776EC5"/>
     <w:multiLevelType w:val="hybridMultilevel"/>
     <w:tmpl w:val="84449994"/>
@@ -11229,7 +12061,93 @@
       </w:rPr>
     </w:lvl>
   </w:abstractNum>
-  <w:abstractNum w:abstractNumId="11">
+  <w:abstractNum w:abstractNumId="17">
+    <w:nsid w:val="486D3D93"/>
+    <w:multiLevelType w:val="hybridMultilevel"/>
+    <w:tmpl w:val="7262B654"/>
+    <w:lvl w:ilvl="0" w:tplc="0409000F">
+      <w:start w:val="1"/>
+      <w:numFmt w:val="decimal"/>
+      <w:lvlText w:val="%1."/>
+      <w:lvlJc w:val="left"/>
+      <w:pPr>
+        <w:ind w:left="720" w:hanging="360"/>
+      </w:pPr>
+    </w:lvl>
+    <w:lvl w:ilvl="1" w:tplc="04090019" w:tentative="1">
+      <w:start w:val="1"/>
+      <w:numFmt w:val="lowerLetter"/>
+      <w:lvlText w:val="%2."/>
+      <w:lvlJc w:val="left"/>
+      <w:pPr>
+        <w:ind w:left="1440" w:hanging="360"/>
+      </w:pPr>
+    </w:lvl>
+    <w:lvl w:ilvl="2" w:tplc="0409001B" w:tentative="1">
+      <w:start w:val="1"/>
+      <w:numFmt w:val="lowerRoman"/>
+      <w:lvlText w:val="%3."/>
+      <w:lvlJc w:val="right"/>
+      <w:pPr>
+        <w:ind w:left="2160" w:hanging="180"/>
+      </w:pPr>
+    </w:lvl>
+    <w:lvl w:ilvl="3" w:tplc="0409000F" w:tentative="1">
+      <w:start w:val="1"/>
+      <w:numFmt w:val="decimal"/>
+      <w:lvlText w:val="%4."/>
+      <w:lvlJc w:val="left"/>
+      <w:pPr>
+        <w:ind w:left="2880" w:hanging="360"/>
+      </w:pPr>
+    </w:lvl>
+    <w:lvl w:ilvl="4" w:tplc="04090019" w:tentative="1">
+      <w:start w:val="1"/>
+      <w:numFmt w:val="lowerLetter"/>
+      <w:lvlText w:val="%5."/>
+      <w:lvlJc w:val="left"/>
+      <w:pPr>
+        <w:ind w:left="3600" w:hanging="360"/>
+      </w:pPr>
+    </w:lvl>
+    <w:lvl w:ilvl="5" w:tplc="0409001B" w:tentative="1">
+      <w:start w:val="1"/>
+      <w:numFmt w:val="lowerRoman"/>
+      <w:lvlText w:val="%6."/>
+      <w:lvlJc w:val="right"/>
+      <w:pPr>
+        <w:ind w:left="4320" w:hanging="180"/>
+      </w:pPr>
+    </w:lvl>
+    <w:lvl w:ilvl="6" w:tplc="0409000F" w:tentative="1">
+      <w:start w:val="1"/>
+      <w:numFmt w:val="decimal"/>
+      <w:lvlText w:val="%7."/>
+      <w:lvlJc w:val="left"/>
+      <w:pPr>
+        <w:ind w:left="5040" w:hanging="360"/>
+      </w:pPr>
+    </w:lvl>
+    <w:lvl w:ilvl="7" w:tplc="04090019" w:tentative="1">
+      <w:start w:val="1"/>
+      <w:numFmt w:val="lowerLetter"/>
+      <w:lvlText w:val="%8."/>
+      <w:lvlJc w:val="left"/>
+      <w:pPr>
+        <w:ind w:left="5760" w:hanging="360"/>
+      </w:pPr>
+    </w:lvl>
+    <w:lvl w:ilvl="8" w:tplc="0409001B" w:tentative="1">
+      <w:start w:val="1"/>
+      <w:numFmt w:val="lowerRoman"/>
+      <w:lvlText w:val="%9."/>
+      <w:lvlJc w:val="right"/>
+      <w:pPr>
+        <w:ind w:left="6480" w:hanging="180"/>
+      </w:pPr>
+    </w:lvl>
+  </w:abstractNum>
+  <w:abstractNum w:abstractNumId="18">
     <w:nsid w:val="4E7F33AD"/>
     <w:multiLevelType w:val="hybridMultilevel"/>
     <w:tmpl w:val="45FC27DE"/>
@@ -11342,7 +12260,93 @@
       </w:rPr>
     </w:lvl>
   </w:abstractNum>
-  <w:abstractNum w:abstractNumId="12">
+  <w:abstractNum w:abstractNumId="19">
+    <w:nsid w:val="501C1B86"/>
+    <w:multiLevelType w:val="hybridMultilevel"/>
+    <w:tmpl w:val="C654FAE2"/>
+    <w:lvl w:ilvl="0" w:tplc="0409000F">
+      <w:start w:val="1"/>
+      <w:numFmt w:val="decimal"/>
+      <w:lvlText w:val="%1."/>
+      <w:lvlJc w:val="left"/>
+      <w:pPr>
+        <w:ind w:left="720" w:hanging="360"/>
+      </w:pPr>
+    </w:lvl>
+    <w:lvl w:ilvl="1" w:tplc="04090019" w:tentative="1">
+      <w:start w:val="1"/>
+      <w:numFmt w:val="lowerLetter"/>
+      <w:lvlText w:val="%2."/>
+      <w:lvlJc w:val="left"/>
+      <w:pPr>
+        <w:ind w:left="1440" w:hanging="360"/>
+      </w:pPr>
+    </w:lvl>
+    <w:lvl w:ilvl="2" w:tplc="0409001B" w:tentative="1">
+      <w:start w:val="1"/>
+      <w:numFmt w:val="lowerRoman"/>
+      <w:lvlText w:val="%3."/>
+      <w:lvlJc w:val="right"/>
+      <w:pPr>
+        <w:ind w:left="2160" w:hanging="180"/>
+      </w:pPr>
+    </w:lvl>
+    <w:lvl w:ilvl="3" w:tplc="0409000F" w:tentative="1">
+      <w:start w:val="1"/>
+      <w:numFmt w:val="decimal"/>
+      <w:lvlText w:val="%4."/>
+      <w:lvlJc w:val="left"/>
+      <w:pPr>
+        <w:ind w:left="2880" w:hanging="360"/>
+      </w:pPr>
+    </w:lvl>
+    <w:lvl w:ilvl="4" w:tplc="04090019" w:tentative="1">
+      <w:start w:val="1"/>
+      <w:numFmt w:val="lowerLetter"/>
+      <w:lvlText w:val="%5."/>
+      <w:lvlJc w:val="left"/>
+      <w:pPr>
+        <w:ind w:left="3600" w:hanging="360"/>
+      </w:pPr>
+    </w:lvl>
+    <w:lvl w:ilvl="5" w:tplc="0409001B" w:tentative="1">
+      <w:start w:val="1"/>
+      <w:numFmt w:val="lowerRoman"/>
+      <w:lvlText w:val="%6."/>
+      <w:lvlJc w:val="right"/>
+      <w:pPr>
+        <w:ind w:left="4320" w:hanging="180"/>
+      </w:pPr>
+    </w:lvl>
+    <w:lvl w:ilvl="6" w:tplc="0409000F" w:tentative="1">
+      <w:start w:val="1"/>
+      <w:numFmt w:val="decimal"/>
+      <w:lvlText w:val="%7."/>
+      <w:lvlJc w:val="left"/>
+      <w:pPr>
+        <w:ind w:left="5040" w:hanging="360"/>
+      </w:pPr>
+    </w:lvl>
+    <w:lvl w:ilvl="7" w:tplc="04090019" w:tentative="1">
+      <w:start w:val="1"/>
+      <w:numFmt w:val="lowerLetter"/>
+      <w:lvlText w:val="%8."/>
+      <w:lvlJc w:val="left"/>
+      <w:pPr>
+        <w:ind w:left="5760" w:hanging="360"/>
+      </w:pPr>
+    </w:lvl>
+    <w:lvl w:ilvl="8" w:tplc="0409001B" w:tentative="1">
+      <w:start w:val="1"/>
+      <w:numFmt w:val="lowerRoman"/>
+      <w:lvlText w:val="%9."/>
+      <w:lvlJc w:val="right"/>
+      <w:pPr>
+        <w:ind w:left="6480" w:hanging="180"/>
+      </w:pPr>
+    </w:lvl>
+  </w:abstractNum>
+  <w:abstractNum w:abstractNumId="20">
     <w:nsid w:val="593A4C9E"/>
     <w:multiLevelType w:val="hybridMultilevel"/>
     <w:tmpl w:val="3C52638E"/>
@@ -11455,10 +12459,10 @@
       </w:rPr>
     </w:lvl>
   </w:abstractNum>
-  <w:abstractNum w:abstractNumId="13">
+  <w:abstractNum w:abstractNumId="21">
     <w:nsid w:val="5D1819FB"/>
     <w:multiLevelType w:val="hybridMultilevel"/>
-    <w:tmpl w:val="ED3EF086"/>
+    <w:tmpl w:val="A60A4734"/>
     <w:lvl w:ilvl="0" w:tplc="0409000F">
       <w:start w:val="1"/>
       <w:numFmt w:val="decimal"/>
@@ -11468,7 +12472,7 @@
         <w:ind w:left="720" w:hanging="360"/>
       </w:pPr>
     </w:lvl>
-    <w:lvl w:ilvl="1" w:tplc="04090019" w:tentative="1">
+    <w:lvl w:ilvl="1" w:tplc="04090019">
       <w:start w:val="1"/>
       <w:numFmt w:val="lowerLetter"/>
       <w:lvlText w:val="%2."/>
@@ -11541,7 +12545,7 @@
       </w:pPr>
     </w:lvl>
   </w:abstractNum>
-  <w:abstractNum w:abstractNumId="14">
+  <w:abstractNum w:abstractNumId="22">
     <w:nsid w:val="5E691A37"/>
     <w:multiLevelType w:val="multilevel"/>
     <w:tmpl w:val="7FAC6A54"/>
@@ -11636,7 +12640,7 @@
       </w:pPr>
     </w:lvl>
   </w:abstractNum>
-  <w:abstractNum w:abstractNumId="15">
+  <w:abstractNum w:abstractNumId="23">
     <w:nsid w:val="5ED729F6"/>
     <w:multiLevelType w:val="hybridMultilevel"/>
     <w:tmpl w:val="1D5488C4"/>
@@ -11750,7 +12754,7 @@
       </w:rPr>
     </w:lvl>
   </w:abstractNum>
-  <w:abstractNum w:abstractNumId="16">
+  <w:abstractNum w:abstractNumId="24">
     <w:nsid w:val="61344321"/>
     <w:multiLevelType w:val="hybridMultilevel"/>
     <w:tmpl w:val="44EED490"/>
@@ -11836,7 +12840,7 @@
       </w:pPr>
     </w:lvl>
   </w:abstractNum>
-  <w:abstractNum w:abstractNumId="17">
+  <w:abstractNum w:abstractNumId="25">
     <w:nsid w:val="6307400F"/>
     <w:multiLevelType w:val="hybridMultilevel"/>
     <w:tmpl w:val="E21E20C0"/>
@@ -11922,7 +12926,93 @@
       </w:pPr>
     </w:lvl>
   </w:abstractNum>
-  <w:abstractNum w:abstractNumId="18">
+  <w:abstractNum w:abstractNumId="26">
+    <w:nsid w:val="6D5D5A20"/>
+    <w:multiLevelType w:val="hybridMultilevel"/>
+    <w:tmpl w:val="D7DA4BD8"/>
+    <w:lvl w:ilvl="0" w:tplc="0409000F">
+      <w:start w:val="1"/>
+      <w:numFmt w:val="decimal"/>
+      <w:lvlText w:val="%1."/>
+      <w:lvlJc w:val="left"/>
+      <w:pPr>
+        <w:ind w:left="720" w:hanging="360"/>
+      </w:pPr>
+    </w:lvl>
+    <w:lvl w:ilvl="1" w:tplc="04090019">
+      <w:start w:val="1"/>
+      <w:numFmt w:val="lowerLetter"/>
+      <w:lvlText w:val="%2."/>
+      <w:lvlJc w:val="left"/>
+      <w:pPr>
+        <w:ind w:left="1440" w:hanging="360"/>
+      </w:pPr>
+    </w:lvl>
+    <w:lvl w:ilvl="2" w:tplc="0409001B" w:tentative="1">
+      <w:start w:val="1"/>
+      <w:numFmt w:val="lowerRoman"/>
+      <w:lvlText w:val="%3."/>
+      <w:lvlJc w:val="right"/>
+      <w:pPr>
+        <w:ind w:left="2160" w:hanging="180"/>
+      </w:pPr>
+    </w:lvl>
+    <w:lvl w:ilvl="3" w:tplc="0409000F" w:tentative="1">
+      <w:start w:val="1"/>
+      <w:numFmt w:val="decimal"/>
+      <w:lvlText w:val="%4."/>
+      <w:lvlJc w:val="left"/>
+      <w:pPr>
+        <w:ind w:left="2880" w:hanging="360"/>
+      </w:pPr>
+    </w:lvl>
+    <w:lvl w:ilvl="4" w:tplc="04090019" w:tentative="1">
+      <w:start w:val="1"/>
+      <w:numFmt w:val="lowerLetter"/>
+      <w:lvlText w:val="%5."/>
+      <w:lvlJc w:val="left"/>
+      <w:pPr>
+        <w:ind w:left="3600" w:hanging="360"/>
+      </w:pPr>
+    </w:lvl>
+    <w:lvl w:ilvl="5" w:tplc="0409001B" w:tentative="1">
+      <w:start w:val="1"/>
+      <w:numFmt w:val="lowerRoman"/>
+      <w:lvlText w:val="%6."/>
+      <w:lvlJc w:val="right"/>
+      <w:pPr>
+        <w:ind w:left="4320" w:hanging="180"/>
+      </w:pPr>
+    </w:lvl>
+    <w:lvl w:ilvl="6" w:tplc="0409000F" w:tentative="1">
+      <w:start w:val="1"/>
+      <w:numFmt w:val="decimal"/>
+      <w:lvlText w:val="%7."/>
+      <w:lvlJc w:val="left"/>
+      <w:pPr>
+        <w:ind w:left="5040" w:hanging="360"/>
+      </w:pPr>
+    </w:lvl>
+    <w:lvl w:ilvl="7" w:tplc="04090019" w:tentative="1">
+      <w:start w:val="1"/>
+      <w:numFmt w:val="lowerLetter"/>
+      <w:lvlText w:val="%8."/>
+      <w:lvlJc w:val="left"/>
+      <w:pPr>
+        <w:ind w:left="5760" w:hanging="360"/>
+      </w:pPr>
+    </w:lvl>
+    <w:lvl w:ilvl="8" w:tplc="0409001B" w:tentative="1">
+      <w:start w:val="1"/>
+      <w:numFmt w:val="lowerRoman"/>
+      <w:lvlText w:val="%9."/>
+      <w:lvlJc w:val="right"/>
+      <w:pPr>
+        <w:ind w:left="6480" w:hanging="180"/>
+      </w:pPr>
+    </w:lvl>
+  </w:abstractNum>
+  <w:abstractNum w:abstractNumId="27">
     <w:nsid w:val="6EB57355"/>
     <w:multiLevelType w:val="hybridMultilevel"/>
     <w:tmpl w:val="0C94F3B6"/>
@@ -12008,10 +13098,10 @@
       </w:pPr>
     </w:lvl>
   </w:abstractNum>
-  <w:abstractNum w:abstractNumId="19">
+  <w:abstractNum w:abstractNumId="28">
     <w:nsid w:val="77EC6091"/>
     <w:multiLevelType w:val="hybridMultilevel"/>
-    <w:tmpl w:val="0C94F3B6"/>
+    <w:tmpl w:val="89086700"/>
     <w:lvl w:ilvl="0" w:tplc="0409000F">
       <w:start w:val="1"/>
       <w:numFmt w:val="decimal"/>
@@ -12094,7 +13184,93 @@
       </w:pPr>
     </w:lvl>
   </w:abstractNum>
-  <w:abstractNum w:abstractNumId="20">
+  <w:abstractNum w:abstractNumId="29">
+    <w:nsid w:val="7B843CE8"/>
+    <w:multiLevelType w:val="hybridMultilevel"/>
+    <w:tmpl w:val="FB00C7E4"/>
+    <w:lvl w:ilvl="0" w:tplc="0409000F">
+      <w:start w:val="1"/>
+      <w:numFmt w:val="decimal"/>
+      <w:lvlText w:val="%1."/>
+      <w:lvlJc w:val="left"/>
+      <w:pPr>
+        <w:ind w:left="720" w:hanging="360"/>
+      </w:pPr>
+    </w:lvl>
+    <w:lvl w:ilvl="1" w:tplc="04090019" w:tentative="1">
+      <w:start w:val="1"/>
+      <w:numFmt w:val="lowerLetter"/>
+      <w:lvlText w:val="%2."/>
+      <w:lvlJc w:val="left"/>
+      <w:pPr>
+        <w:ind w:left="1440" w:hanging="360"/>
+      </w:pPr>
+    </w:lvl>
+    <w:lvl w:ilvl="2" w:tplc="0409001B" w:tentative="1">
+      <w:start w:val="1"/>
+      <w:numFmt w:val="lowerRoman"/>
+      <w:lvlText w:val="%3."/>
+      <w:lvlJc w:val="right"/>
+      <w:pPr>
+        <w:ind w:left="2160" w:hanging="180"/>
+      </w:pPr>
+    </w:lvl>
+    <w:lvl w:ilvl="3" w:tplc="0409000F" w:tentative="1">
+      <w:start w:val="1"/>
+      <w:numFmt w:val="decimal"/>
+      <w:lvlText w:val="%4."/>
+      <w:lvlJc w:val="left"/>
+      <w:pPr>
+        <w:ind w:left="2880" w:hanging="360"/>
+      </w:pPr>
+    </w:lvl>
+    <w:lvl w:ilvl="4" w:tplc="04090019" w:tentative="1">
+      <w:start w:val="1"/>
+      <w:numFmt w:val="lowerLetter"/>
+      <w:lvlText w:val="%5."/>
+      <w:lvlJc w:val="left"/>
+      <w:pPr>
+        <w:ind w:left="3600" w:hanging="360"/>
+      </w:pPr>
+    </w:lvl>
+    <w:lvl w:ilvl="5" w:tplc="0409001B" w:tentative="1">
+      <w:start w:val="1"/>
+      <w:numFmt w:val="lowerRoman"/>
+      <w:lvlText w:val="%6."/>
+      <w:lvlJc w:val="right"/>
+      <w:pPr>
+        <w:ind w:left="4320" w:hanging="180"/>
+      </w:pPr>
+    </w:lvl>
+    <w:lvl w:ilvl="6" w:tplc="0409000F" w:tentative="1">
+      <w:start w:val="1"/>
+      <w:numFmt w:val="decimal"/>
+      <w:lvlText w:val="%7."/>
+      <w:lvlJc w:val="left"/>
+      <w:pPr>
+        <w:ind w:left="5040" w:hanging="360"/>
+      </w:pPr>
+    </w:lvl>
+    <w:lvl w:ilvl="7" w:tplc="04090019" w:tentative="1">
+      <w:start w:val="1"/>
+      <w:numFmt w:val="lowerLetter"/>
+      <w:lvlText w:val="%8."/>
+      <w:lvlJc w:val="left"/>
+      <w:pPr>
+        <w:ind w:left="5760" w:hanging="360"/>
+      </w:pPr>
+    </w:lvl>
+    <w:lvl w:ilvl="8" w:tplc="0409001B" w:tentative="1">
+      <w:start w:val="1"/>
+      <w:numFmt w:val="lowerRoman"/>
+      <w:lvlText w:val="%9."/>
+      <w:lvlJc w:val="right"/>
+      <w:pPr>
+        <w:ind w:left="6480" w:hanging="180"/>
+      </w:pPr>
+    </w:lvl>
+  </w:abstractNum>
+  <w:abstractNum w:abstractNumId="30">
     <w:nsid w:val="7E4043F5"/>
     <w:multiLevelType w:val="hybridMultilevel"/>
     <w:tmpl w:val="A9D84B0E"/>
@@ -12207,68 +13383,187 @@
       </w:rPr>
     </w:lvl>
   </w:abstractNum>
+  <w:abstractNum w:abstractNumId="31">
+    <w:nsid w:val="7FBA46F9"/>
+    <w:multiLevelType w:val="hybridMultilevel"/>
+    <w:tmpl w:val="47C6E370"/>
+    <w:lvl w:ilvl="0" w:tplc="0409000F">
+      <w:start w:val="1"/>
+      <w:numFmt w:val="decimal"/>
+      <w:lvlText w:val="%1."/>
+      <w:lvlJc w:val="left"/>
+      <w:pPr>
+        <w:ind w:left="720" w:hanging="360"/>
+      </w:pPr>
+    </w:lvl>
+    <w:lvl w:ilvl="1" w:tplc="04090019" w:tentative="1">
+      <w:start w:val="1"/>
+      <w:numFmt w:val="lowerLetter"/>
+      <w:lvlText w:val="%2."/>
+      <w:lvlJc w:val="left"/>
+      <w:pPr>
+        <w:ind w:left="1440" w:hanging="360"/>
+      </w:pPr>
+    </w:lvl>
+    <w:lvl w:ilvl="2" w:tplc="0409001B" w:tentative="1">
+      <w:start w:val="1"/>
+      <w:numFmt w:val="lowerRoman"/>
+      <w:lvlText w:val="%3."/>
+      <w:lvlJc w:val="right"/>
+      <w:pPr>
+        <w:ind w:left="2160" w:hanging="180"/>
+      </w:pPr>
+    </w:lvl>
+    <w:lvl w:ilvl="3" w:tplc="0409000F" w:tentative="1">
+      <w:start w:val="1"/>
+      <w:numFmt w:val="decimal"/>
+      <w:lvlText w:val="%4."/>
+      <w:lvlJc w:val="left"/>
+      <w:pPr>
+        <w:ind w:left="2880" w:hanging="360"/>
+      </w:pPr>
+    </w:lvl>
+    <w:lvl w:ilvl="4" w:tplc="04090019" w:tentative="1">
+      <w:start w:val="1"/>
+      <w:numFmt w:val="lowerLetter"/>
+      <w:lvlText w:val="%5."/>
+      <w:lvlJc w:val="left"/>
+      <w:pPr>
+        <w:ind w:left="3600" w:hanging="360"/>
+      </w:pPr>
+    </w:lvl>
+    <w:lvl w:ilvl="5" w:tplc="0409001B" w:tentative="1">
+      <w:start w:val="1"/>
+      <w:numFmt w:val="lowerRoman"/>
+      <w:lvlText w:val="%6."/>
+      <w:lvlJc w:val="right"/>
+      <w:pPr>
+        <w:ind w:left="4320" w:hanging="180"/>
+      </w:pPr>
+    </w:lvl>
+    <w:lvl w:ilvl="6" w:tplc="0409000F" w:tentative="1">
+      <w:start w:val="1"/>
+      <w:numFmt w:val="decimal"/>
+      <w:lvlText w:val="%7."/>
+      <w:lvlJc w:val="left"/>
+      <w:pPr>
+        <w:ind w:left="5040" w:hanging="360"/>
+      </w:pPr>
+    </w:lvl>
+    <w:lvl w:ilvl="7" w:tplc="04090019" w:tentative="1">
+      <w:start w:val="1"/>
+      <w:numFmt w:val="lowerLetter"/>
+      <w:lvlText w:val="%8."/>
+      <w:lvlJc w:val="left"/>
+      <w:pPr>
+        <w:ind w:left="5760" w:hanging="360"/>
+      </w:pPr>
+    </w:lvl>
+    <w:lvl w:ilvl="8" w:tplc="0409001B" w:tentative="1">
+      <w:start w:val="1"/>
+      <w:numFmt w:val="lowerRoman"/>
+      <w:lvlText w:val="%9."/>
+      <w:lvlJc w:val="right"/>
+      <w:pPr>
+        <w:ind w:left="6480" w:hanging="180"/>
+      </w:pPr>
+    </w:lvl>
+  </w:abstractNum>
   <w:num w:numId="1">
+    <w:abstractNumId w:val="22"/>
+  </w:num>
+  <w:num w:numId="2">
+    <w:abstractNumId w:val="16"/>
+  </w:num>
+  <w:num w:numId="3">
+    <w:abstractNumId w:val="5"/>
+  </w:num>
+  <w:num w:numId="4">
+    <w:abstractNumId w:val="20"/>
+  </w:num>
+  <w:num w:numId="5">
+    <w:abstractNumId w:val="18"/>
+  </w:num>
+  <w:num w:numId="6">
+    <w:abstractNumId w:val="23"/>
+  </w:num>
+  <w:num w:numId="7">
+    <w:abstractNumId w:val="30"/>
+  </w:num>
+  <w:num w:numId="8">
+    <w:abstractNumId w:val="24"/>
+  </w:num>
+  <w:num w:numId="9">
+    <w:abstractNumId w:val="4"/>
+  </w:num>
+  <w:num w:numId="10">
     <w:abstractNumId w:val="14"/>
   </w:num>
-  <w:num w:numId="2">
+  <w:num w:numId="11">
+    <w:abstractNumId w:val="7"/>
+  </w:num>
+  <w:num w:numId="12">
+    <w:abstractNumId w:val="1"/>
+  </w:num>
+  <w:num w:numId="13">
     <w:abstractNumId w:val="10"/>
   </w:num>
-  <w:num w:numId="3">
+  <w:num w:numId="14">
+    <w:abstractNumId w:val="12"/>
+  </w:num>
+  <w:num w:numId="15">
+    <w:abstractNumId w:val="15"/>
+  </w:num>
+  <w:num w:numId="16">
+    <w:abstractNumId w:val="21"/>
+  </w:num>
+  <w:num w:numId="17">
+    <w:abstractNumId w:val="25"/>
+  </w:num>
+  <w:num w:numId="18">
+    <w:abstractNumId w:val="27"/>
+  </w:num>
+  <w:num w:numId="19">
+    <w:abstractNumId w:val="28"/>
+  </w:num>
+  <w:num w:numId="20">
+    <w:abstractNumId w:val="13"/>
+  </w:num>
+  <w:num w:numId="21">
+    <w:abstractNumId w:val="9"/>
+  </w:num>
+  <w:num w:numId="22">
+    <w:abstractNumId w:val="19"/>
+  </w:num>
+  <w:num w:numId="23">
+    <w:abstractNumId w:val="11"/>
+  </w:num>
+  <w:num w:numId="24">
     <w:abstractNumId w:val="2"/>
   </w:num>
-  <w:num w:numId="4">
-    <w:abstractNumId w:val="12"/>
+  <w:num w:numId="25">
+    <w:abstractNumId w:val="31"/>
   </w:num>
-  <w:num w:numId="5">
-    <w:abstractNumId w:val="11"/>
-  </w:num>
-  <w:num w:numId="6">
-    <w:abstractNumId w:val="15"/>
-  </w:num>
-  <w:num w:numId="7">
-    <w:abstractNumId w:val="20"/>
-  </w:num>
-  <w:num w:numId="8">
-    <w:abstractNumId w:val="16"/>
-  </w:num>
-  <w:num w:numId="9">
-    <w:abstractNumId w:val="1"/>
-  </w:num>
-  <w:num w:numId="10">
+  <w:num w:numId="26">
     <w:abstractNumId w:val="8"/>
   </w:num>
-  <w:num w:numId="11">
+  <w:num w:numId="27">
+    <w:abstractNumId w:val="6"/>
+  </w:num>
+  <w:num w:numId="28">
+    <w:abstractNumId w:val="26"/>
+  </w:num>
+  <w:num w:numId="29">
     <w:abstractNumId w:val="3"/>
   </w:num>
-  <w:num w:numId="12">
-    <w:abstractNumId w:val="0"/>
-  </w:num>
-  <w:num w:numId="13">
-    <w:abstractNumId w:val="5"/>
-  </w:num>
-  <w:num w:numId="14">
-    <w:abstractNumId w:val="6"/>
-  </w:num>
-  <w:num w:numId="15">
-    <w:abstractNumId w:val="9"/>
-  </w:num>
-  <w:num w:numId="16">
-    <w:abstractNumId w:val="13"/>
-  </w:num>
-  <w:num w:numId="17">
+  <w:num w:numId="30">
     <w:abstractNumId w:val="17"/>
   </w:num>
-  <w:num w:numId="18">
-    <w:abstractNumId w:val="18"/>
+  <w:num w:numId="31">
+    <w:abstractNumId w:val="29"/>
   </w:num>
-  <w:num w:numId="19">
-    <w:abstractNumId w:val="19"/>
-  </w:num>
-  <w:num w:numId="20">
-    <w:abstractNumId w:val="7"/>
-  </w:num>
-  <w:num w:numId="21">
-    <w:abstractNumId w:val="4"/>
+  <w:num w:numId="32">
+    <w:abstractNumId w:val="0"/>
   </w:num>
 </w:numbering>
 </file>
@@ -12457,7 +13752,6 @@
         <w:numId w:val="1"/>
       </w:numPr>
       <w:spacing w:after="0" w:line="360" w:lineRule="auto"/>
-      <w:ind w:left="431" w:hanging="431"/>
       <w:outlineLvl w:val="0"/>
     </w:pPr>
     <w:rPr>
@@ -12983,6 +14277,8 @@
       <w:i/>
       <w:iCs/>
       <w:color w:val="DDDDDD" w:themeColor="accent1"/>
+      <w:sz w:val="20"/>
+      <w:szCs w:val="20"/>
     </w:rPr>
   </w:style>
   <w:style w:type="character" w:customStyle="1" w:styleId="Heading5Char">
@@ -12995,6 +14291,8 @@
     <w:rPr>
       <w:rFonts w:asciiTheme="majorHAnsi" w:eastAsiaTheme="majorEastAsia" w:hAnsiTheme="majorHAnsi" w:cstheme="majorBidi"/>
       <w:color w:val="6E6E6E" w:themeColor="accent1" w:themeShade="7F"/>
+      <w:sz w:val="20"/>
+      <w:szCs w:val="20"/>
     </w:rPr>
   </w:style>
   <w:style w:type="character" w:customStyle="1" w:styleId="Heading6Char">
@@ -13009,6 +14307,8 @@
       <w:i/>
       <w:iCs/>
       <w:color w:val="6E6E6E" w:themeColor="accent1" w:themeShade="7F"/>
+      <w:sz w:val="20"/>
+      <w:szCs w:val="20"/>
     </w:rPr>
   </w:style>
   <w:style w:type="character" w:customStyle="1" w:styleId="Heading7Char">
@@ -13023,6 +14323,8 @@
       <w:i/>
       <w:iCs/>
       <w:color w:val="404040" w:themeColor="text1" w:themeTint="BF"/>
+      <w:sz w:val="20"/>
+      <w:szCs w:val="20"/>
     </w:rPr>
   </w:style>
   <w:style w:type="character" w:customStyle="1" w:styleId="Heading8Char">

</xml_diff>

<commit_message>
Added comments from Tom Hoyt.
Added comments from Tom Hoyt.
</commit_message>
<xml_diff>
--- a/Telematics_card_on_LuvitRED_v002int.docx
+++ b/Telematics_card_on_LuvitRED_v002int.docx
@@ -212,7 +212,7 @@
                           <w:sz w:val="36"/>
                           <w:szCs w:val="36"/>
                         </w:rPr>
-                        <w:t>16-Sep-15</w:t>
+                        <w:t>18-Sep-15</w:t>
                       </w:r>
                       <w:r>
                         <w:rPr>
@@ -2497,7 +2497,13 @@
       <w:bookmarkStart w:id="14" w:name="_Toc429397647"/>
       <w:bookmarkStart w:id="15" w:name="_Toc430179883"/>
       <w:r>
-        <w:t>Verifying if firewall hole is openned by LuvitRED</w:t>
+        <w:t>Ver</w:t>
+      </w:r>
+      <w:r>
+        <w:t>ifying if firewall hole is open</w:t>
+      </w:r>
+      <w:r>
+        <w:t>ed by LuvitRED</w:t>
       </w:r>
       <w:bookmarkEnd w:id="12"/>
       <w:bookmarkEnd w:id="13"/>
@@ -2840,7 +2846,13 @@
     </w:p>
     <w:p>
       <w:r>
-        <w:t>From firmware version 1.46.0/2.46.0 onwards, automount for USB and SD mass storage devices (FAT file systems only) is  supported on the CloudGate hardware.</w:t>
+        <w:t>From firmware version 1.46.0/2.46.0 onwards, automount for USB and SD mass storage dev</w:t>
+      </w:r>
+      <w:r>
+        <w:t>ices (FAT file systems only) is</w:t>
+      </w:r>
+      <w:r>
+        <w:t xml:space="preserve"> supported on the CloudGate hardware.</w:t>
       </w:r>
     </w:p>
     <w:p>
@@ -4214,7 +4226,7 @@
         </w:numPr>
       </w:pPr>
       <w:r>
-        <w:t>Let's also drop an debug node</w:t>
+        <w:t>Let's also drop a debug node</w:t>
       </w:r>
       <w:r>
         <w:t xml:space="preserve"> and c</w:t>
@@ -5679,7 +5691,19 @@
     <w:p>
       <w:r>
         <w:lastRenderedPageBreak/>
-        <w:t xml:space="preserve">This configuration can be reproduced to all the other LEDs by simply adding more GPIO out nodes and configure them by adding a </w:t>
+        <w:t xml:space="preserve">This configuration can be reproduced </w:t>
+      </w:r>
+      <w:r>
+        <w:t>for</w:t>
+      </w:r>
+      <w:r>
+        <w:t xml:space="preserve"> all the other LEDs simply</w:t>
+      </w:r>
+      <w:r>
+        <w:t xml:space="preserve"> by</w:t>
+      </w:r>
+      <w:r>
+        <w:t xml:space="preserve"> adding more GPIO out nodes and configure them by adding a </w:t>
       </w:r>
       <w:r>
         <w:rPr>
@@ -10179,7 +10203,7 @@
             <w:noProof/>
             <w:color w:val="969696" w:themeColor="accent3"/>
           </w:rPr>
-          <w:t>28</w:t>
+          <w:t>12</w:t>
         </w:r>
         <w:r>
           <w:rPr>

</xml_diff>